<commit_message>
Work on Wish List and Loan Table
</commit_message>
<xml_diff>
--- a/files/Loan Management System Report.docx
+++ b/files/Loan Management System Report.docx
@@ -303,7 +303,7 @@
           </mc:Choice>
           <mc:Fallback>
             <w:pict>
-              <v:group w14:anchorId="585A2EFE" id="Group 79" o:spid="_x0000_s1026" style="position:absolute;margin-left:170.2pt;margin-top:9.2pt;width:255.15pt;height:134.05pt;z-index:-251666432;mso-wrap-distance-left:0;mso-wrap-distance-right:0;mso-position-horizontal-relative:page" coordorigin="3404,184" coordsize="5103,2681" o:gfxdata="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">
+              <v:group w14:anchorId="00F100B4" id="Group 79" o:spid="_x0000_s1026" style="position:absolute;margin-left:170.2pt;margin-top:9.2pt;width:255.15pt;height:134.05pt;z-index:-251666432;mso-wrap-distance-left:0;mso-wrap-distance-right:0;mso-position-horizontal-relative:page" coordorigin="3404,184" coordsize="5103,2681" o:gfxdata="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">
                 <v:shapetype id="_x0000_t75" coordsize="21600,21600" o:spt="75" o:preferrelative="t" path="m@4@5l@4@11@9@11@9@5xe" filled="f" stroked="f">
                   <v:stroke joinstyle="miter"/>
                   <v:formulas>
@@ -685,7 +685,7 @@
           </mc:Choice>
           <mc:Fallback>
             <w:pict>
-              <v:shape w14:anchorId="07921072" id="Freeform 78" o:spid="_x0000_s1026" style="position:absolute;margin-left:191.5pt;margin-top:8.2pt;width:212.25pt;height:.1pt;z-index:-251665408;visibility:visible;mso-wrap-style:square;mso-wrap-distance-left:0;mso-wrap-distance-top:0;mso-wrap-distance-right:0;mso-wrap-distance-bottom:0;mso-position-horizontal:absolute;mso-position-horizontal-relative:page;mso-position-vertical:absolute;mso-position-vertical-relative:text;v-text-anchor:top" coordsize="4245,1270" o:gfxdata="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" path="m,l4245,e" filled="f" strokeweight=".5pt">
+              <v:shape w14:anchorId="7F785BDA" id="Freeform 78" o:spid="_x0000_s1026" style="position:absolute;margin-left:191.5pt;margin-top:8.2pt;width:212.25pt;height:.1pt;z-index:-251665408;visibility:visible;mso-wrap-style:square;mso-wrap-distance-left:0;mso-wrap-distance-top:0;mso-wrap-distance-right:0;mso-wrap-distance-bottom:0;mso-position-horizontal:absolute;mso-position-horizontal-relative:page;mso-position-vertical:absolute;mso-position-vertical-relative:text;v-text-anchor:top" coordsize="4245,1270" o:gfxdata="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" path="m,l4245,e" filled="f" strokeweight=".5pt">
                 <v:path arrowok="t" o:connecttype="custom" o:connectlocs="0,0;2695575,0" o:connectangles="0,0"/>
                 <w10:wrap type="topAndBottom" anchorx="page"/>
               </v:shape>
@@ -814,7 +814,7 @@
           </mc:Choice>
           <mc:Fallback>
             <w:pict>
-              <v:line w14:anchorId="03004E98" id="Line 77" o:spid="_x0000_s1026" style="position:absolute;z-index:251649024;visibility:visible;mso-wrap-style:square;mso-wrap-distance-left:9pt;mso-wrap-distance-top:0;mso-wrap-distance-right:9pt;mso-wrap-distance-bottom:0;mso-position-horizontal:absolute;mso-position-horizontal-relative:page;mso-position-vertical:absolute;mso-position-vertical-relative:text" from="191.5pt,11.65pt" to="403.75pt,11.65pt" o:gfxdata="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" strokeweight=".5pt">
+              <v:line w14:anchorId="14F8401D" id="Line 77" o:spid="_x0000_s1026" style="position:absolute;z-index:251649024;visibility:visible;mso-wrap-style:square;mso-wrap-distance-left:9pt;mso-wrap-distance-top:0;mso-wrap-distance-right:9pt;mso-wrap-distance-bottom:0;mso-position-horizontal:absolute;mso-position-horizontal-relative:page;mso-position-vertical:absolute;mso-position-vertical-relative:text" from="191.5pt,11.65pt" to="403.75pt,11.65pt" o:gfxdata="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" strokeweight=".5pt">
                 <w10:wrap anchorx="page"/>
               </v:line>
             </w:pict>
@@ -975,7 +975,7 @@
           </mc:Choice>
           <mc:Fallback>
             <w:pict>
-              <v:shape w14:anchorId="605A1FBD" id="Freeform 76" o:spid="_x0000_s1026" style="position:absolute;margin-left:191.5pt;margin-top:9.4pt;width:212.25pt;height:.1pt;z-index:-251664384;visibility:visible;mso-wrap-style:square;mso-width-percent:0;mso-height-percent:0;mso-wrap-distance-left:0;mso-wrap-distance-top:0;mso-wrap-distance-right:0;mso-wrap-distance-bottom:0;mso-position-horizontal:absolute;mso-position-horizontal-relative:page;mso-position-vertical:absolute;mso-position-vertical-relative:text;mso-width-percent:0;mso-height-percent:0;mso-width-relative:margin;mso-height-relative:margin;v-text-anchor:top" coordsize="4245,1270" o:gfxdata="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" path="m,l4245,e" filled="f" strokeweight=".5pt">
+              <v:shape w14:anchorId="7D127B65" id="Freeform 76" o:spid="_x0000_s1026" style="position:absolute;margin-left:191.5pt;margin-top:9.4pt;width:212.25pt;height:.1pt;z-index:-251664384;visibility:visible;mso-wrap-style:square;mso-width-percent:0;mso-height-percent:0;mso-wrap-distance-left:0;mso-wrap-distance-top:0;mso-wrap-distance-right:0;mso-wrap-distance-bottom:0;mso-position-horizontal:absolute;mso-position-horizontal-relative:page;mso-position-vertical:absolute;mso-position-vertical-relative:text;mso-width-percent:0;mso-height-percent:0;mso-width-relative:margin;mso-height-relative:margin;v-text-anchor:top" coordsize="4245,1270" o:gfxdata="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" path="m,l4245,e" filled="f" strokeweight=".5pt">
                 <v:path arrowok="t" o:connecttype="custom" o:connectlocs="0,0;2695575,0" o:connectangles="0,0"/>
                 <w10:wrap type="topAndBottom" anchorx="page"/>
               </v:shape>
@@ -1802,7 +1802,7 @@
           </mc:Choice>
           <mc:Fallback>
             <w:pict>
-              <v:shape w14:anchorId="76095951" id="Freeform 75" o:spid="_x0000_s1026" style="position:absolute;margin-left:1in;margin-top:11.1pt;width:86.4pt;height:3.55pt;z-index:-251663360;visibility:visible;mso-wrap-style:square;mso-width-percent:0;mso-height-percent:0;mso-wrap-distance-left:0;mso-wrap-distance-top:0;mso-wrap-distance-right:0;mso-wrap-distance-bottom:0;mso-position-horizontal:absolute;mso-position-horizontal-relative:page;mso-position-vertical:absolute;mso-position-vertical-relative:text;mso-width-percent:0;mso-height-percent:0;mso-width-relative:margin;mso-height-relative:margin;v-text-anchor:top" coordsize="1440,45085" o:gfxdata="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" path="m,l1440,e" filled="f" strokeweight=".48pt">
+              <v:shape w14:anchorId="27C4A6C1" id="Freeform 75" o:spid="_x0000_s1026" style="position:absolute;margin-left:1in;margin-top:11.1pt;width:86.4pt;height:3.55pt;z-index:-251663360;visibility:visible;mso-wrap-style:square;mso-width-percent:0;mso-height-percent:0;mso-wrap-distance-left:0;mso-wrap-distance-top:0;mso-wrap-distance-right:0;mso-wrap-distance-bottom:0;mso-position-horizontal:absolute;mso-position-horizontal-relative:page;mso-position-vertical:absolute;mso-position-vertical-relative:text;mso-width-percent:0;mso-height-percent:0;mso-width-relative:margin;mso-height-relative:margin;v-text-anchor:top" coordsize="1440,45085" o:gfxdata="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" path="m,l1440,e" filled="f" strokeweight=".48pt">
                 <v:path arrowok="t" o:connecttype="custom" o:connectlocs="0,0;1097280,0" o:connectangles="0,0"/>
                 <w10:wrap type="topAndBottom" anchorx="page"/>
               </v:shape>
@@ -2975,7 +2975,7 @@
           </mc:Choice>
           <mc:Fallback>
             <w:pict>
-              <v:line w14:anchorId="2FD45D3B" id="Straight Connector 22" o:spid="_x0000_s1026" style="position:absolute;z-index:251669504;visibility:visible;mso-wrap-style:square;mso-wrap-distance-left:9pt;mso-wrap-distance-top:0;mso-wrap-distance-right:9pt;mso-wrap-distance-bottom:0;mso-position-horizontal:absolute;mso-position-horizontal-relative:text;mso-position-vertical:absolute;mso-position-vertical-relative:text" from="243.6pt,39.2pt" to="378.6pt,39.2pt" o:gfxdata="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" strokecolor="black [3040]"/>
+              <v:line w14:anchorId="32B6B7FB" id="Straight Connector 22" o:spid="_x0000_s1026" style="position:absolute;z-index:251669504;visibility:visible;mso-wrap-style:square;mso-wrap-distance-left:9pt;mso-wrap-distance-top:0;mso-wrap-distance-right:9pt;mso-wrap-distance-bottom:0;mso-position-horizontal:absolute;mso-position-horizontal-relative:text;mso-position-vertical:absolute;mso-position-vertical-relative:text" from="243.6pt,39.2pt" to="378.6pt,39.2pt" o:gfxdata="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" strokecolor="black [3040]"/>
             </w:pict>
           </mc:Fallback>
         </mc:AlternateContent>
@@ -3037,7 +3037,7 @@
           </mc:Choice>
           <mc:Fallback>
             <w:pict>
-              <v:line w14:anchorId="1B15E362" id="Straight Connector 47" o:spid="_x0000_s1026" style="position:absolute;z-index:251659264;visibility:visible;mso-wrap-style:square;mso-wrap-distance-left:9pt;mso-wrap-distance-top:0;mso-wrap-distance-right:9pt;mso-wrap-distance-bottom:0;mso-position-horizontal:absolute;mso-position-horizontal-relative:text;mso-position-vertical:absolute;mso-position-vertical-relative:text" from="20.4pt,41pt" to="155.4pt,41pt" o:gfxdata="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" strokecolor="black [3040]"/>
+              <v:line w14:anchorId="2FBE6DBB" id="Straight Connector 47" o:spid="_x0000_s1026" style="position:absolute;z-index:251659264;visibility:visible;mso-wrap-style:square;mso-wrap-distance-left:9pt;mso-wrap-distance-top:0;mso-wrap-distance-right:9pt;mso-wrap-distance-bottom:0;mso-position-horizontal:absolute;mso-position-horizontal-relative:text;mso-position-vertical:absolute;mso-position-vertical-relative:text" from="20.4pt,41pt" to="155.4pt,41pt" o:gfxdata="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" strokecolor="black [3040]"/>
             </w:pict>
           </mc:Fallback>
         </mc:AlternateContent>
@@ -3430,7 +3430,7 @@
           </mc:Choice>
           <mc:Fallback>
             <w:pict>
-              <v:shape w14:anchorId="4839511C" id="Freeform 70" o:spid="_x0000_s1026" style="position:absolute;margin-left:1in;margin-top:11.3pt;width:84pt;height:.1pt;z-index:-251662336;visibility:visible;mso-wrap-style:square;mso-wrap-distance-left:0;mso-wrap-distance-top:0;mso-wrap-distance-right:0;mso-wrap-distance-bottom:0;mso-position-horizontal:absolute;mso-position-horizontal-relative:page;mso-position-vertical:absolute;mso-position-vertical-relative:text;v-text-anchor:top" coordsize="1680,1270" o:gfxdata="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" path="m,l1680,e" filled="f" strokeweight=".48pt">
+              <v:shape w14:anchorId="7E25D476" id="Freeform 70" o:spid="_x0000_s1026" style="position:absolute;margin-left:1in;margin-top:11.3pt;width:84pt;height:.1pt;z-index:-251662336;visibility:visible;mso-wrap-style:square;mso-wrap-distance-left:0;mso-wrap-distance-top:0;mso-wrap-distance-right:0;mso-wrap-distance-bottom:0;mso-position-horizontal:absolute;mso-position-horizontal-relative:page;mso-position-vertical:absolute;mso-position-vertical-relative:text;v-text-anchor:top" coordsize="1680,1270" o:gfxdata="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" path="m,l1680,e" filled="f" strokeweight=".48pt">
                 <v:path arrowok="t" o:connecttype="custom" o:connectlocs="0,0;1066800,0" o:connectangles="0,0"/>
                 <w10:wrap type="topAndBottom" anchorx="page"/>
               </v:shape>
@@ -4563,7 +4563,7 @@
           </mc:Choice>
           <mc:Fallback>
             <w:pict>
-              <v:shape w14:anchorId="07293CFD" id="Freeform 69" o:spid="_x0000_s1026" style="position:absolute;margin-left:1in;margin-top:15.9pt;width:84pt;height:.1pt;z-index:-251661312;visibility:visible;mso-wrap-style:square;mso-wrap-distance-left:0;mso-wrap-distance-top:0;mso-wrap-distance-right:0;mso-wrap-distance-bottom:0;mso-position-horizontal:absolute;mso-position-horizontal-relative:page;mso-position-vertical:absolute;mso-position-vertical-relative:text;v-text-anchor:top" coordsize="1680,1270" o:gfxdata="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" path="m,l1680,e" filled="f" strokeweight=".48pt">
+              <v:shape w14:anchorId="78742B70" id="Freeform 69" o:spid="_x0000_s1026" style="position:absolute;margin-left:1in;margin-top:15.9pt;width:84pt;height:.1pt;z-index:-251661312;visibility:visible;mso-wrap-style:square;mso-wrap-distance-left:0;mso-wrap-distance-top:0;mso-wrap-distance-right:0;mso-wrap-distance-bottom:0;mso-position-horizontal:absolute;mso-position-horizontal-relative:page;mso-position-vertical:absolute;mso-position-vertical-relative:text;v-text-anchor:top" coordsize="1680,1270" o:gfxdata="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" path="m,l1680,e" filled="f" strokeweight=".48pt">
                 <v:path arrowok="t" o:connecttype="custom" o:connectlocs="0,0;1066800,0" o:connectangles="0,0"/>
                 <w10:wrap type="topAndBottom" anchorx="page"/>
               </v:shape>
@@ -5031,7 +5031,7 @@
           </mc:Choice>
           <mc:Fallback>
             <w:pict>
-              <v:shape w14:anchorId="6A9B66A1" id="Freeform 68" o:spid="_x0000_s1026" style="position:absolute;margin-left:1in;margin-top:11.3pt;width:114pt;height:.1pt;z-index:-251650048;visibility:visible;mso-wrap-style:square;mso-wrap-distance-left:0;mso-wrap-distance-top:0;mso-wrap-distance-right:0;mso-wrap-distance-bottom:0;mso-position-horizontal:absolute;mso-position-horizontal-relative:page;mso-position-vertical:absolute;mso-position-vertical-relative:text;v-text-anchor:top" coordsize="2280,1270" o:gfxdata="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" path="m,l2280,e" filled="f" strokeweight=".48pt">
+              <v:shape w14:anchorId="63D3054F" id="Freeform 68" o:spid="_x0000_s1026" style="position:absolute;margin-left:1in;margin-top:11.3pt;width:114pt;height:.1pt;z-index:-251650048;visibility:visible;mso-wrap-style:square;mso-wrap-distance-left:0;mso-wrap-distance-top:0;mso-wrap-distance-right:0;mso-wrap-distance-bottom:0;mso-position-horizontal:absolute;mso-position-horizontal-relative:page;mso-position-vertical:absolute;mso-position-vertical-relative:text;v-text-anchor:top" coordsize="2280,1270" o:gfxdata="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" path="m,l2280,e" filled="f" strokeweight=".48pt">
                 <v:path arrowok="t" o:connecttype="custom" o:connectlocs="0,0;1447800,0" o:connectangles="0,0"/>
                 <w10:wrap type="topAndBottom" anchorx="page"/>
               </v:shape>
@@ -5198,7 +5198,7 @@
           </mc:Choice>
           <mc:Fallback>
             <w:pict>
-              <v:shape w14:anchorId="2438B525" id="Freeform 67" o:spid="_x0000_s1026" style="position:absolute;margin-left:1in;margin-top:13.3pt;width:180pt;height:.1pt;z-index:-251640832;visibility:visible;mso-wrap-style:square;mso-wrap-distance-left:0;mso-wrap-distance-top:0;mso-wrap-distance-right:0;mso-wrap-distance-bottom:0;mso-position-horizontal:absolute;mso-position-horizontal-relative:page;mso-position-vertical:absolute;mso-position-vertical-relative:text;v-text-anchor:top" coordsize="3600,1270" o:gfxdata="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" path="m,l3600,e" filled="f" strokeweight=".48pt">
+              <v:shape w14:anchorId="6F9C9EA7" id="Freeform 67" o:spid="_x0000_s1026" style="position:absolute;margin-left:1in;margin-top:13.3pt;width:180pt;height:.1pt;z-index:-251640832;visibility:visible;mso-wrap-style:square;mso-wrap-distance-left:0;mso-wrap-distance-top:0;mso-wrap-distance-right:0;mso-wrap-distance-bottom:0;mso-position-horizontal:absolute;mso-position-horizontal-relative:page;mso-position-vertical:absolute;mso-position-vertical-relative:text;v-text-anchor:top" coordsize="3600,1270" o:gfxdata="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" path="m,l3600,e" filled="f" strokeweight=".48pt">
                 <v:path arrowok="t" o:connecttype="custom" o:connectlocs="0,0;2286000,0" o:connectangles="0,0"/>
                 <w10:wrap type="topAndBottom" anchorx="page"/>
               </v:shape>
@@ -5367,7 +5367,7 @@
           </mc:Choice>
           <mc:Fallback>
             <w:pict>
-              <v:shape w14:anchorId="17183914" id="Freeform 66" o:spid="_x0000_s1026" style="position:absolute;margin-left:1in;margin-top:13.3pt;width:168.05pt;height:.1pt;z-index:-251642880;visibility:visible;mso-wrap-style:square;mso-wrap-distance-left:0;mso-wrap-distance-top:0;mso-wrap-distance-right:0;mso-wrap-distance-bottom:0;mso-position-horizontal:absolute;mso-position-horizontal-relative:page;mso-position-vertical:absolute;mso-position-vertical-relative:text;v-text-anchor:top" coordsize="3361,1270" o:gfxdata="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" path="m,l3361,e" filled="f" strokeweight=".48pt">
+              <v:shape w14:anchorId="2B9DBE6F" id="Freeform 66" o:spid="_x0000_s1026" style="position:absolute;margin-left:1in;margin-top:13.3pt;width:168.05pt;height:.1pt;z-index:-251642880;visibility:visible;mso-wrap-style:square;mso-wrap-distance-left:0;mso-wrap-distance-top:0;mso-wrap-distance-right:0;mso-wrap-distance-bottom:0;mso-position-horizontal:absolute;mso-position-horizontal-relative:page;mso-position-vertical:absolute;mso-position-vertical-relative:text;v-text-anchor:top" coordsize="3361,1270" o:gfxdata="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" path="m,l3361,e" filled="f" strokeweight=".48pt">
                 <v:path arrowok="t" o:connecttype="custom" o:connectlocs="0,0;2134235,0" o:connectangles="0,0"/>
                 <w10:wrap type="topAndBottom" anchorx="page"/>
               </v:shape>
@@ -5767,7 +5767,6 @@
           <w:docPartUnique/>
         </w:docPartObj>
       </w:sdtPr>
-      <w:sdtEndPr/>
       <w:sdtContent>
         <w:p>
           <w:pPr>
@@ -10945,10 +10944,10 @@
           <w:sz w:val="15"/>
         </w:rPr>
         <w:object w:dxaOrig="12630" w:dyaOrig="8925" w14:anchorId="1BD52C1B">
-          <v:shape id="_x0000_i1025" type="#_x0000_t75" style="width:464.25pt;height:327.75pt" o:ole="">
+          <v:shape id="_x0000_i1025" type="#_x0000_t75" style="width:464.2pt;height:327.8pt" o:ole="">
             <v:imagedata r:id="rId15" o:title=""/>
           </v:shape>
-          <o:OLEObject Type="Embed" ProgID="AcroExch.Document.11" ShapeID="_x0000_i1025" DrawAspect="Content" ObjectID="_1732482840" r:id="rId16"/>
+          <o:OLEObject Type="Embed" ProgID="AcroExch.Document.11" ShapeID="_x0000_i1025" DrawAspect="Content" ObjectID="_1732576402" r:id="rId16"/>
         </w:object>
       </w:r>
     </w:p>
@@ -45436,76 +45435,6 @@
     </w:p>
     <w:p>
       <w:pPr>
-        <w:pStyle w:val="BodyText"/>
-        <w:rPr>
-          <w:sz w:val="20"/>
-        </w:rPr>
-      </w:pPr>
-    </w:p>
-    <w:p>
-      <w:pPr>
-        <w:pStyle w:val="BodyText"/>
-        <w:rPr>
-          <w:sz w:val="20"/>
-        </w:rPr>
-      </w:pPr>
-    </w:p>
-    <w:p>
-      <w:pPr>
-        <w:pStyle w:val="BodyText"/>
-        <w:rPr>
-          <w:sz w:val="20"/>
-        </w:rPr>
-      </w:pPr>
-    </w:p>
-    <w:p>
-      <w:pPr>
-        <w:pStyle w:val="BodyText"/>
-        <w:rPr>
-          <w:sz w:val="20"/>
-        </w:rPr>
-      </w:pPr>
-    </w:p>
-    <w:p>
-      <w:pPr>
-        <w:pStyle w:val="BodyText"/>
-        <w:rPr>
-          <w:sz w:val="20"/>
-        </w:rPr>
-      </w:pPr>
-    </w:p>
-    <w:p>
-      <w:pPr>
-        <w:pStyle w:val="BodyText"/>
-        <w:rPr>
-          <w:sz w:val="20"/>
-        </w:rPr>
-      </w:pPr>
-    </w:p>
-    <w:p>
-      <w:pPr>
-        <w:pStyle w:val="BodyText"/>
-        <w:rPr>
-          <w:sz w:val="20"/>
-        </w:rPr>
-      </w:pPr>
-    </w:p>
-    <w:p>
-      <w:pPr>
-        <w:pStyle w:val="BodyText"/>
-        <w:rPr>
-          <w:sz w:val="20"/>
-        </w:rPr>
-      </w:pPr>
-    </w:p>
-    <w:p>
-      <w:pPr>
-        <w:pStyle w:val="BodyText"/>
-        <w:spacing w:before="8"/>
-      </w:pPr>
-    </w:p>
-    <w:p>
-      <w:pPr>
         <w:pStyle w:val="Heading1"/>
         <w:ind w:left="530" w:right="804"/>
       </w:pPr>
@@ -46719,8 +46648,6 @@
           </wp:inline>
         </w:drawing>
       </w:r>
-      <w:bookmarkStart w:id="52" w:name="_GoBack"/>
-      <w:bookmarkEnd w:id="52"/>
     </w:p>
     <w:p>
       <w:pPr>
@@ -46780,8 +46707,8 @@
         <w:spacing w:line="360" w:lineRule="auto"/>
         <w:ind w:left="0" w:right="418"/>
       </w:pPr>
-      <w:bookmarkStart w:id="53" w:name="_bookmark65"/>
-      <w:bookmarkEnd w:id="53"/>
+      <w:bookmarkStart w:id="52" w:name="_bookmark65"/>
+      <w:bookmarkEnd w:id="52"/>
       <w:r>
         <w:t>7.3 Database Design</w:t>
       </w:r>
@@ -46792,8 +46719,8 @@
         <w:spacing w:line="360" w:lineRule="auto"/>
         <w:jc w:val="both"/>
       </w:pPr>
-      <w:bookmarkStart w:id="54" w:name="_bookmark66"/>
-      <w:bookmarkEnd w:id="54"/>
+      <w:bookmarkStart w:id="53" w:name="_bookmark66"/>
+      <w:bookmarkEnd w:id="53"/>
       <w:r>
         <w:t xml:space="preserve">A database is an organized collection of data. A relational database, more restrictively, is a collection of schemas, tables, queries, reports, views, and other elements. Database designers typically organize the data to model aspects of reality in a way that supports processes requiring information, such as (for example) modeling the availability of rooms in hotels in a way that supports finding a hotel with vacancies. </w:t>
       </w:r>
@@ -47480,8 +47407,8 @@
           <w:cols w:space="720"/>
         </w:sectPr>
       </w:pPr>
-      <w:bookmarkStart w:id="55" w:name="_bookmark67"/>
-      <w:bookmarkEnd w:id="55"/>
+      <w:bookmarkStart w:id="54" w:name="_bookmark67"/>
+      <w:bookmarkEnd w:id="54"/>
       <w:r>
         <w:t>Chapter 8: Quality Assurance and Testing</w:t>
       </w:r>
@@ -47493,8 +47420,8 @@
         <w:ind w:left="0" w:right="418"/>
         <w:jc w:val="both"/>
       </w:pPr>
-      <w:bookmarkStart w:id="56" w:name="_bookmark68"/>
-      <w:bookmarkEnd w:id="56"/>
+      <w:bookmarkStart w:id="55" w:name="_bookmark68"/>
+      <w:bookmarkEnd w:id="55"/>
       <w:r>
         <w:lastRenderedPageBreak/>
         <w:t>8.1 System Quality Management</w:t>
@@ -48176,8 +48103,8 @@
         <w:ind w:left="418" w:right="418"/>
         <w:jc w:val="both"/>
       </w:pPr>
-      <w:bookmarkStart w:id="57" w:name="_bookmark70"/>
-      <w:bookmarkEnd w:id="57"/>
+      <w:bookmarkStart w:id="56" w:name="_bookmark70"/>
+      <w:bookmarkEnd w:id="56"/>
       <w:r>
         <w:t>8.1.2 Quality Assurance Matrix</w:t>
       </w:r>
@@ -48195,8 +48122,8 @@
           <w:szCs w:val="24"/>
         </w:rPr>
       </w:pPr>
-      <w:bookmarkStart w:id="58" w:name="_bookmark71"/>
-      <w:bookmarkEnd w:id="58"/>
+      <w:bookmarkStart w:id="57" w:name="_bookmark71"/>
+      <w:bookmarkEnd w:id="57"/>
       <w:r>
         <w:rPr>
           <w:b w:val="0"/>
@@ -48500,8 +48427,8 @@
           <w:szCs w:val="24"/>
         </w:rPr>
       </w:pPr>
-      <w:bookmarkStart w:id="59" w:name="_bookmark74"/>
-      <w:bookmarkEnd w:id="59"/>
+      <w:bookmarkStart w:id="58" w:name="_bookmark74"/>
+      <w:bookmarkEnd w:id="58"/>
       <w:r>
         <w:rPr>
           <w:b w:val="0"/>
@@ -48914,8 +48841,8 @@
           <w:szCs w:val="26"/>
         </w:rPr>
       </w:pPr>
-      <w:bookmarkStart w:id="60" w:name="_bookmark73"/>
-      <w:bookmarkEnd w:id="60"/>
+      <w:bookmarkStart w:id="59" w:name="_bookmark73"/>
+      <w:bookmarkEnd w:id="59"/>
       <w:r>
         <w:rPr>
           <w:sz w:val="24"/>
@@ -50292,8 +50219,8 @@
         <w:pStyle w:val="Heading1"/>
         <w:ind w:left="530" w:right="832"/>
       </w:pPr>
-      <w:bookmarkStart w:id="61" w:name="_bookmark75"/>
-      <w:bookmarkEnd w:id="61"/>
+      <w:bookmarkStart w:id="60" w:name="_bookmark75"/>
+      <w:bookmarkEnd w:id="60"/>
       <w:r>
         <w:t>Chapter 9: Conclusion</w:t>
       </w:r>
@@ -50315,8 +50242,8 @@
         <w:ind w:right="418"/>
         <w:jc w:val="both"/>
       </w:pPr>
-      <w:bookmarkStart w:id="62" w:name="_bookmark76"/>
-      <w:bookmarkEnd w:id="62"/>
+      <w:bookmarkStart w:id="61" w:name="_bookmark76"/>
+      <w:bookmarkEnd w:id="61"/>
       <w:r>
         <w:lastRenderedPageBreak/>
         <w:t>9.1 Preface</w:t>
@@ -50336,8 +50263,8 @@
           <w:szCs w:val="24"/>
         </w:rPr>
       </w:pPr>
-      <w:bookmarkStart w:id="63" w:name="_bookmark77"/>
-      <w:bookmarkEnd w:id="63"/>
+      <w:bookmarkStart w:id="62" w:name="_bookmark77"/>
+      <w:bookmarkEnd w:id="62"/>
       <w:r>
         <w:rPr>
           <w:color w:val="252525"/>
@@ -50780,9 +50707,9 @@
       <w:pPr>
         <w:pStyle w:val="Heading2"/>
       </w:pPr>
-      <w:bookmarkStart w:id="64" w:name="_bookmark78"/>
-      <w:bookmarkStart w:id="65" w:name="_Toc12186"/>
-      <w:bookmarkEnd w:id="64"/>
+      <w:bookmarkStart w:id="63" w:name="_bookmark78"/>
+      <w:bookmarkStart w:id="64" w:name="_Toc12186"/>
+      <w:bookmarkEnd w:id="63"/>
       <w:r>
         <w:lastRenderedPageBreak/>
         <w:t xml:space="preserve">                                                  </w:t>
@@ -50790,7 +50717,7 @@
       <w:r>
         <w:t>References</w:t>
       </w:r>
-      <w:bookmarkEnd w:id="65"/>
+      <w:bookmarkEnd w:id="64"/>
     </w:p>
     <w:p/>
     <w:p>
@@ -50816,10 +50743,11 @@
       <w:pPr>
         <w:widowControl/>
         <w:adjustRightInd w:val="0"/>
+        <w:spacing w:line="360" w:lineRule="auto"/>
         <w:jc w:val="both"/>
         <w:rPr>
-          <w:sz w:val="23"/>
-          <w:szCs w:val="23"/>
+          <w:sz w:val="24"/>
+          <w:szCs w:val="24"/>
         </w:rPr>
       </w:pPr>
       <w:r>
@@ -50828,7 +50756,7 @@
           <w:sz w:val="24"/>
           <w:szCs w:val="24"/>
         </w:rPr>
-        <w:t xml:space="preserve">    </w:t>
+        <w:t>Meyer and Bertrand. (1997).</w:t>
       </w:r>
       <w:r>
         <w:rPr>
@@ -50836,11 +50764,12 @@
           <w:sz w:val="24"/>
           <w:szCs w:val="24"/>
         </w:rPr>
-        <w:t>Meyer and Bertrand. (1997), OOSC2: The Use Case Principle.</w:t>
-      </w:r>
-    </w:p>
-    <w:p>
-      <w:pPr>
+        <w:t xml:space="preserve"> OOSC2: The Use Case Principle.</w:t>
+      </w:r>
+    </w:p>
+    <w:p>
+      <w:pPr>
+        <w:spacing w:line="360" w:lineRule="auto"/>
         <w:jc w:val="both"/>
         <w:rPr>
           <w:rFonts w:eastAsiaTheme="minorHAnsi"/>
@@ -50853,21 +50782,7 @@
           <w:sz w:val="24"/>
           <w:szCs w:val="24"/>
         </w:rPr>
-        <w:t xml:space="preserve">   </w:t>
-      </w:r>
-      <w:r>
-        <w:rPr>
-          <w:sz w:val="24"/>
-          <w:szCs w:val="24"/>
-        </w:rPr>
-        <w:t>Available at:</w:t>
-      </w:r>
-      <w:r>
-        <w:rPr>
-          <w:sz w:val="23"/>
-          <w:szCs w:val="23"/>
-        </w:rPr>
-        <w:t xml:space="preserve"> </w:t>
+        <w:t xml:space="preserve">Available at: </w:t>
       </w:r>
       <w:hyperlink r:id="rId62" w:history="1">
         <w:r>
@@ -50893,6 +50808,7 @@
       <w:pPr>
         <w:widowControl/>
         <w:adjustRightInd w:val="0"/>
+        <w:spacing w:line="360" w:lineRule="auto"/>
         <w:jc w:val="both"/>
         <w:rPr>
           <w:rFonts w:eastAsiaTheme="minorHAnsi"/>
@@ -50906,11 +50822,14 @@
           <w:sz w:val="24"/>
           <w:szCs w:val="24"/>
         </w:rPr>
-        <w:t xml:space="preserve">   (Accessed on 25 October, 2018)</w:t>
-      </w:r>
-    </w:p>
-    <w:p>
-      <w:pPr>
+        <w:t>(Accessed on 25 October, 2018)</w:t>
+      </w:r>
+    </w:p>
+    <w:p>
+      <w:pPr>
+        <w:widowControl/>
+        <w:adjustRightInd w:val="0"/>
+        <w:spacing w:line="360" w:lineRule="auto"/>
         <w:jc w:val="both"/>
         <w:rPr>
           <w:rFonts w:eastAsiaTheme="minorHAnsi"/>
@@ -50921,6 +50840,7 @@
     </w:p>
     <w:p>
       <w:pPr>
+        <w:spacing w:line="360" w:lineRule="auto"/>
         <w:jc w:val="both"/>
         <w:rPr>
           <w:sz w:val="24"/>
@@ -50932,14 +50852,35 @@
           <w:sz w:val="24"/>
           <w:szCs w:val="24"/>
         </w:rPr>
-        <w:t xml:space="preserve">    </w:t>
+        <w:t xml:space="preserve">Anon., </w:t>
       </w:r>
       <w:r>
         <w:rPr>
           <w:sz w:val="24"/>
           <w:szCs w:val="24"/>
         </w:rPr>
-        <w:t xml:space="preserve">Anon., 2015. </w:t>
+        <w:t>(</w:t>
+      </w:r>
+      <w:r>
+        <w:rPr>
+          <w:sz w:val="24"/>
+          <w:szCs w:val="24"/>
+        </w:rPr>
+        <w:t>2015</w:t>
+      </w:r>
+      <w:r>
+        <w:rPr>
+          <w:sz w:val="24"/>
+          <w:szCs w:val="24"/>
+        </w:rPr>
+        <w:t>)</w:t>
+      </w:r>
+      <w:r>
+        <w:rPr>
+          <w:sz w:val="24"/>
+          <w:szCs w:val="24"/>
+        </w:rPr>
+        <w:t xml:space="preserve">. </w:t>
       </w:r>
       <w:r>
         <w:rPr>
@@ -50965,42 +50906,31 @@
         </w:rPr>
         <w:t>[Online]</w:t>
       </w:r>
-    </w:p>
-    <w:p>
-      <w:pPr>
+      <w:bookmarkStart w:id="65" w:name="_GoBack"/>
+      <w:bookmarkEnd w:id="65"/>
+    </w:p>
+    <w:p>
+      <w:pPr>
+        <w:spacing w:line="360" w:lineRule="auto"/>
         <w:jc w:val="both"/>
         <w:rPr>
-          <w:sz w:val="23"/>
-          <w:szCs w:val="23"/>
-        </w:rPr>
-      </w:pPr>
-      <w:r>
-        <w:rPr>
           <w:sz w:val="24"/>
           <w:szCs w:val="24"/>
         </w:rPr>
-        <w:t xml:space="preserve">   </w:t>
-      </w:r>
+      </w:pPr>
       <w:r>
         <w:rPr>
           <w:sz w:val="24"/>
           <w:szCs w:val="24"/>
         </w:rPr>
-        <w:t>Available at:</w:t>
-      </w:r>
-      <w:r>
-        <w:rPr>
-          <w:sz w:val="23"/>
-          <w:szCs w:val="23"/>
-        </w:rPr>
-        <w:t xml:space="preserve"> </w:t>
+        <w:t xml:space="preserve">Available at: </w:t>
       </w:r>
       <w:hyperlink r:id="rId63" w:history="1">
         <w:r>
           <w:rPr>
             <w:rStyle w:val="Hyperlink"/>
-            <w:sz w:val="23"/>
-            <w:szCs w:val="23"/>
+            <w:sz w:val="24"/>
+            <w:szCs w:val="24"/>
           </w:rPr>
           <w:t>https://www.tutorialspoint.com/dbms/dbms_tutorial.pdf</w:t>
         </w:r>
@@ -51008,6 +50938,7 @@
     </w:p>
     <w:p>
       <w:pPr>
+        <w:spacing w:line="360" w:lineRule="auto"/>
         <w:jc w:val="both"/>
         <w:rPr>
           <w:sz w:val="24"/>
@@ -51019,49 +50950,28 @@
           <w:sz w:val="24"/>
           <w:szCs w:val="24"/>
         </w:rPr>
-        <w:t xml:space="preserve">   </w:t>
+        <w:t xml:space="preserve">[Accessed </w:t>
       </w:r>
       <w:r>
         <w:rPr>
           <w:sz w:val="24"/>
           <w:szCs w:val="24"/>
         </w:rPr>
-        <w:t>[Ac</w:t>
+        <w:t xml:space="preserve">on </w:t>
       </w:r>
       <w:r>
         <w:rPr>
           <w:sz w:val="24"/>
           <w:szCs w:val="24"/>
         </w:rPr>
-        <w:t xml:space="preserve"> </w:t>
-      </w:r>
-      <w:r>
-        <w:rPr>
-          <w:sz w:val="24"/>
-          <w:szCs w:val="24"/>
-        </w:rPr>
-        <w:t xml:space="preserve">cessed </w:t>
-      </w:r>
-      <w:r>
-        <w:rPr>
-          <w:sz w:val="24"/>
-          <w:szCs w:val="24"/>
-        </w:rPr>
-        <w:t xml:space="preserve">on </w:t>
-      </w:r>
-      <w:r>
-        <w:rPr>
-          <w:sz w:val="24"/>
-          <w:szCs w:val="24"/>
-        </w:rPr>
         <w:t>30 June 2018].</w:t>
       </w:r>
     </w:p>
     <w:p>
       <w:pPr>
+        <w:spacing w:line="360" w:lineRule="auto"/>
         <w:jc w:val="both"/>
         <w:rPr>
-          <w:rFonts w:eastAsiaTheme="minorHAnsi"/>
           <w:sz w:val="24"/>
           <w:szCs w:val="24"/>
         </w:rPr>
@@ -51071,10 +50981,11 @@
       <w:pPr>
         <w:widowControl/>
         <w:adjustRightInd w:val="0"/>
+        <w:spacing w:line="360" w:lineRule="auto"/>
         <w:jc w:val="both"/>
         <w:rPr>
-          <w:sz w:val="23"/>
-          <w:szCs w:val="23"/>
+          <w:sz w:val="24"/>
+          <w:szCs w:val="24"/>
         </w:rPr>
       </w:pPr>
       <w:r>
@@ -51083,7 +50994,7 @@
           <w:sz w:val="24"/>
           <w:szCs w:val="24"/>
         </w:rPr>
-        <w:t xml:space="preserve">   Longstreet, David. (2005). </w:t>
+        <w:t xml:space="preserve">Longstreet, David. (2005). </w:t>
       </w:r>
       <w:r>
         <w:rPr>
@@ -51104,6 +51015,7 @@
     </w:p>
     <w:p>
       <w:pPr>
+        <w:spacing w:line="360" w:lineRule="auto"/>
         <w:jc w:val="both"/>
         <w:rPr>
           <w:rStyle w:val="Hyperlink"/>
@@ -51114,10 +51026,10 @@
       </w:pPr>
       <w:r>
         <w:rPr>
-          <w:sz w:val="23"/>
-          <w:szCs w:val="23"/>
-        </w:rPr>
-        <w:t xml:space="preserve">  Available at:</w:t>
+          <w:sz w:val="24"/>
+          <w:szCs w:val="24"/>
+        </w:rPr>
+        <w:t>Available at:</w:t>
       </w:r>
       <w:r>
         <w:rPr>
@@ -51143,6 +51055,7 @@
       <w:pPr>
         <w:widowControl/>
         <w:adjustRightInd w:val="0"/>
+        <w:spacing w:line="360" w:lineRule="auto"/>
         <w:jc w:val="both"/>
         <w:rPr>
           <w:rFonts w:eastAsiaTheme="minorHAnsi"/>
@@ -51156,11 +51069,14 @@
           <w:sz w:val="24"/>
           <w:szCs w:val="24"/>
         </w:rPr>
-        <w:t xml:space="preserve">  [Accessed on 20 November, 2018]</w:t>
-      </w:r>
-    </w:p>
-    <w:p>
-      <w:pPr>
+        <w:t>[Accessed on 20 November, 2018]</w:t>
+      </w:r>
+    </w:p>
+    <w:p>
+      <w:pPr>
+        <w:widowControl/>
+        <w:adjustRightInd w:val="0"/>
+        <w:spacing w:line="360" w:lineRule="auto"/>
         <w:jc w:val="both"/>
         <w:rPr>
           <w:rFonts w:eastAsiaTheme="minorHAnsi"/>
@@ -51171,72 +51087,78 @@
     </w:p>
     <w:p>
       <w:pPr>
+        <w:spacing w:line="360" w:lineRule="auto"/>
         <w:jc w:val="both"/>
         <w:rPr>
-          <w:rFonts w:eastAsiaTheme="minorHAnsi"/>
           <w:sz w:val="24"/>
           <w:szCs w:val="24"/>
         </w:rPr>
       </w:pPr>
-    </w:p>
-    <w:p>
-      <w:pPr>
-        <w:jc w:val="both"/>
-        <w:rPr>
-          <w:sz w:val="23"/>
-          <w:szCs w:val="23"/>
-        </w:rPr>
-      </w:pPr>
-      <w:r>
-        <w:rPr>
-          <w:sz w:val="23"/>
-          <w:szCs w:val="23"/>
-        </w:rPr>
-        <w:t xml:space="preserve">  </w:t>
-      </w:r>
-      <w:r>
-        <w:rPr>
-          <w:sz w:val="23"/>
-          <w:szCs w:val="23"/>
-        </w:rPr>
-        <w:t xml:space="preserve">S.Kushal, 2007. </w:t>
+      <w:r>
+        <w:rPr>
+          <w:sz w:val="24"/>
+          <w:szCs w:val="24"/>
+        </w:rPr>
+        <w:t xml:space="preserve">S.Kushal, </w:t>
+      </w:r>
+      <w:r>
+        <w:rPr>
+          <w:sz w:val="24"/>
+          <w:szCs w:val="24"/>
+        </w:rPr>
+        <w:t>(</w:t>
+      </w:r>
+      <w:r>
+        <w:rPr>
+          <w:sz w:val="24"/>
+          <w:szCs w:val="24"/>
+        </w:rPr>
+        <w:t>2007</w:t>
+      </w:r>
+      <w:r>
+        <w:rPr>
+          <w:sz w:val="24"/>
+          <w:szCs w:val="24"/>
+        </w:rPr>
+        <w:t>)</w:t>
+      </w:r>
+      <w:r>
+        <w:rPr>
+          <w:sz w:val="24"/>
+          <w:szCs w:val="24"/>
+        </w:rPr>
+        <w:t xml:space="preserve">. </w:t>
       </w:r>
       <w:r>
         <w:rPr>
           <w:i/>
           <w:iCs/>
-          <w:sz w:val="23"/>
-          <w:szCs w:val="23"/>
+          <w:sz w:val="24"/>
+          <w:szCs w:val="24"/>
         </w:rPr>
         <w:t xml:space="preserve">Calculating Function Points. </w:t>
       </w:r>
       <w:r>
         <w:rPr>
-          <w:sz w:val="23"/>
-          <w:szCs w:val="23"/>
+          <w:sz w:val="24"/>
+          <w:szCs w:val="24"/>
         </w:rPr>
         <w:t>[Online]</w:t>
       </w:r>
     </w:p>
     <w:p>
       <w:pPr>
+        <w:spacing w:line="360" w:lineRule="auto"/>
         <w:jc w:val="both"/>
         <w:rPr>
-          <w:sz w:val="23"/>
-          <w:szCs w:val="23"/>
-        </w:rPr>
-      </w:pPr>
-      <w:r>
-        <w:rPr>
-          <w:sz w:val="23"/>
-          <w:szCs w:val="23"/>
-        </w:rPr>
-        <w:t xml:space="preserve">  </w:t>
-      </w:r>
-      <w:r>
-        <w:rPr>
-          <w:sz w:val="23"/>
-          <w:szCs w:val="23"/>
+          <w:sz w:val="24"/>
+          <w:szCs w:val="24"/>
+        </w:rPr>
+      </w:pPr>
+      <w:r>
+        <w:rPr>
+          <w:sz w:val="24"/>
+          <w:szCs w:val="24"/>
         </w:rPr>
         <w:t xml:space="preserve">Available at: </w:t>
       </w:r>
@@ -51244,8 +51166,8 @@
         <w:r>
           <w:rPr>
             <w:rStyle w:val="Hyperlink"/>
-            <w:sz w:val="23"/>
-            <w:szCs w:val="23"/>
+            <w:sz w:val="24"/>
+            <w:szCs w:val="24"/>
           </w:rPr>
           <w:t>https://www.codeproject.com/Articles/18024/Calculating-Function-Points</w:t>
         </w:r>
@@ -51253,26 +51175,265 @@
     </w:p>
     <w:p>
       <w:pPr>
+        <w:spacing w:line="360" w:lineRule="auto"/>
         <w:jc w:val="both"/>
-      </w:pPr>
-      <w:r>
-        <w:rPr>
-          <w:sz w:val="23"/>
-          <w:szCs w:val="23"/>
-        </w:rPr>
-        <w:t xml:space="preserve">  </w:t>
-      </w:r>
-      <w:r>
-        <w:rPr>
-          <w:sz w:val="23"/>
-          <w:szCs w:val="23"/>
-        </w:rPr>
-        <w:t>[Accessed 20 November 2018].</w:t>
-      </w:r>
-    </w:p>
-    <w:p>
-      <w:pPr>
+        <w:rPr>
+          <w:sz w:val="24"/>
+          <w:szCs w:val="24"/>
+        </w:rPr>
+      </w:pPr>
+      <w:r>
+        <w:rPr>
+          <w:sz w:val="24"/>
+          <w:szCs w:val="24"/>
+        </w:rPr>
+        <w:t xml:space="preserve">[Accessed </w:t>
+      </w:r>
+      <w:r>
+        <w:rPr>
+          <w:sz w:val="24"/>
+          <w:szCs w:val="24"/>
+        </w:rPr>
+        <w:t xml:space="preserve">on </w:t>
+      </w:r>
+      <w:r>
+        <w:rPr>
+          <w:sz w:val="24"/>
+          <w:szCs w:val="24"/>
+        </w:rPr>
+        <w:t>20 November 2018].</w:t>
+      </w:r>
+    </w:p>
+    <w:p>
+      <w:pPr>
+        <w:spacing w:line="360" w:lineRule="auto"/>
         <w:jc w:val="both"/>
+        <w:rPr>
+          <w:sz w:val="24"/>
+          <w:szCs w:val="24"/>
+        </w:rPr>
+      </w:pPr>
+    </w:p>
+    <w:p>
+      <w:pPr>
+        <w:spacing w:line="360" w:lineRule="auto"/>
+        <w:jc w:val="both"/>
+        <w:rPr>
+          <w:sz w:val="24"/>
+          <w:szCs w:val="24"/>
+        </w:rPr>
+      </w:pPr>
+      <w:r>
+        <w:rPr>
+          <w:sz w:val="24"/>
+          <w:szCs w:val="24"/>
+        </w:rPr>
+        <w:t xml:space="preserve">Anon., n.d. </w:t>
+      </w:r>
+      <w:r>
+        <w:rPr>
+          <w:i/>
+          <w:iCs/>
+          <w:sz w:val="24"/>
+          <w:szCs w:val="24"/>
+        </w:rPr>
+        <w:t xml:space="preserve">Testing Method. </w:t>
+      </w:r>
+      <w:r>
+        <w:rPr>
+          <w:sz w:val="24"/>
+          <w:szCs w:val="24"/>
+        </w:rPr>
+        <w:t>[Online]</w:t>
+      </w:r>
+    </w:p>
+    <w:p>
+      <w:pPr>
+        <w:spacing w:line="360" w:lineRule="auto"/>
+        <w:jc w:val="both"/>
+        <w:rPr>
+          <w:sz w:val="24"/>
+          <w:szCs w:val="24"/>
+        </w:rPr>
+      </w:pPr>
+      <w:r>
+        <w:rPr>
+          <w:sz w:val="24"/>
+          <w:szCs w:val="24"/>
+        </w:rPr>
+        <w:t xml:space="preserve">Available at: </w:t>
+      </w:r>
+      <w:hyperlink r:id="rId66" w:history="1">
+        <w:r>
+          <w:rPr>
+            <w:rStyle w:val="Hyperlink"/>
+            <w:sz w:val="24"/>
+            <w:szCs w:val="24"/>
+          </w:rPr>
+          <w:t>http://www.test-institute.org/Software_Testing_Methods.php</w:t>
+        </w:r>
+      </w:hyperlink>
+    </w:p>
+    <w:p>
+      <w:pPr>
+        <w:spacing w:line="360" w:lineRule="auto"/>
+        <w:jc w:val="both"/>
+        <w:rPr>
+          <w:sz w:val="24"/>
+          <w:szCs w:val="24"/>
+        </w:rPr>
+      </w:pPr>
+      <w:r>
+        <w:rPr>
+          <w:sz w:val="24"/>
+          <w:szCs w:val="24"/>
+        </w:rPr>
+        <w:t>[Accessed on 03 December 2018].</w:t>
+      </w:r>
+    </w:p>
+    <w:p>
+      <w:pPr>
+        <w:spacing w:line="360" w:lineRule="auto"/>
+        <w:jc w:val="both"/>
+        <w:rPr>
+          <w:sz w:val="24"/>
+          <w:szCs w:val="24"/>
+        </w:rPr>
+      </w:pPr>
+    </w:p>
+    <w:p>
+      <w:pPr>
+        <w:spacing w:line="360" w:lineRule="auto"/>
+        <w:jc w:val="both"/>
+        <w:rPr>
+          <w:sz w:val="24"/>
+          <w:szCs w:val="24"/>
+        </w:rPr>
+      </w:pPr>
+      <w:r>
+        <w:rPr>
+          <w:sz w:val="24"/>
+          <w:szCs w:val="24"/>
+        </w:rPr>
+        <w:t xml:space="preserve">Fletcher J. Buckley, R.P. ,n.d. </w:t>
+      </w:r>
+      <w:r>
+        <w:rPr>
+          <w:i/>
+          <w:iCs/>
+          <w:sz w:val="24"/>
+          <w:szCs w:val="24"/>
+        </w:rPr>
+        <w:t xml:space="preserve">Software Quality Assurance. </w:t>
+      </w:r>
+      <w:r>
+        <w:rPr>
+          <w:sz w:val="24"/>
+          <w:szCs w:val="24"/>
+        </w:rPr>
+        <w:t>[Online]</w:t>
+      </w:r>
+    </w:p>
+    <w:p>
+      <w:pPr>
+        <w:spacing w:line="360" w:lineRule="auto"/>
+        <w:jc w:val="both"/>
+        <w:rPr>
+          <w:sz w:val="24"/>
+          <w:szCs w:val="24"/>
+        </w:rPr>
+      </w:pPr>
+      <w:r>
+        <w:rPr>
+          <w:sz w:val="24"/>
+          <w:szCs w:val="24"/>
+        </w:rPr>
+        <w:t xml:space="preserve">Available at: </w:t>
+      </w:r>
+      <w:hyperlink r:id="rId67" w:history="1">
+        <w:r>
+          <w:rPr>
+            <w:rStyle w:val="Hyperlink"/>
+            <w:sz w:val="24"/>
+            <w:szCs w:val="24"/>
+          </w:rPr>
+          <w:t>https://ieeexplore.ieee.org/abstract/document/5010196/authors#authors</w:t>
+        </w:r>
+      </w:hyperlink>
+    </w:p>
+    <w:p>
+      <w:pPr>
+        <w:spacing w:line="360" w:lineRule="auto"/>
+        <w:jc w:val="both"/>
+        <w:rPr>
+          <w:sz w:val="24"/>
+          <w:szCs w:val="24"/>
+        </w:rPr>
+      </w:pPr>
+      <w:r>
+        <w:rPr>
+          <w:sz w:val="24"/>
+          <w:szCs w:val="24"/>
+        </w:rPr>
+        <w:t>[Accessed on January 1984].</w:t>
+      </w:r>
+    </w:p>
+    <w:p>
+      <w:pPr>
+        <w:spacing w:line="360" w:lineRule="auto"/>
+        <w:jc w:val="both"/>
+        <w:rPr>
+          <w:sz w:val="24"/>
+          <w:szCs w:val="24"/>
+        </w:rPr>
+      </w:pPr>
+    </w:p>
+    <w:p>
+      <w:pPr>
+        <w:widowControl/>
+        <w:adjustRightInd w:val="0"/>
+        <w:spacing w:line="360" w:lineRule="auto"/>
+        <w:jc w:val="both"/>
+        <w:rPr>
+          <w:rFonts w:eastAsiaTheme="minorHAnsi"/>
+          <w:sz w:val="24"/>
+          <w:szCs w:val="24"/>
+        </w:rPr>
+      </w:pPr>
+      <w:r>
+        <w:rPr>
+          <w:rFonts w:eastAsiaTheme="minorHAnsi"/>
+          <w:sz w:val="24"/>
+          <w:szCs w:val="24"/>
+        </w:rPr>
+        <w:t>Silberschattz, Abraham, Korth, Henry F., &amp;Sudrashan S. (2002).“Database System</w:t>
+      </w:r>
+    </w:p>
+    <w:p>
+      <w:pPr>
+        <w:spacing w:line="360" w:lineRule="auto"/>
+        <w:jc w:val="both"/>
+        <w:rPr>
+          <w:sz w:val="24"/>
+          <w:szCs w:val="24"/>
+        </w:rPr>
+      </w:pPr>
+      <w:r>
+        <w:rPr>
+          <w:rFonts w:eastAsiaTheme="minorHAnsi"/>
+          <w:sz w:val="24"/>
+          <w:szCs w:val="24"/>
+        </w:rPr>
+        <w:t>Concepts.” 4th ed. Boston: McGraw Hill.</w:t>
+      </w:r>
+    </w:p>
+    <w:p>
+      <w:pPr>
+        <w:jc w:val="both"/>
+        <w:rPr>
+          <w:sz w:val="24"/>
+          <w:szCs w:val="24"/>
+        </w:rPr>
       </w:pPr>
     </w:p>
     <w:p/>
@@ -51577,7 +51738,7 @@
       </w:pPr>
     </w:p>
     <w:sectPr>
-      <w:footerReference w:type="default" r:id="rId66"/>
+      <w:footerReference w:type="default" r:id="rId68"/>
       <w:pgSz w:w="11920" w:h="16850"/>
       <w:pgMar w:top="1300" w:right="600" w:bottom="1660" w:left="900" w:header="0" w:footer="1476" w:gutter="0"/>
       <w:cols w:space="720"/>
@@ -52011,7 +52172,6 @@
                           <w:sdtPr>
                             <w:id w:val="-1265380611"/>
                           </w:sdtPr>
-                          <w:sdtEndPr/>
                           <w:sdtContent>
                             <w:p>
                               <w:pPr>
@@ -52064,7 +52224,6 @@
                     <w:sdtPr>
                       <w:id w:val="-1265380611"/>
                     </w:sdtPr>
-                    <w:sdtEndPr/>
                     <w:sdtContent>
                       <w:p>
                         <w:pPr>
@@ -52198,7 +52357,6 @@
                           <w:sdtPr>
                             <w:id w:val="-1473060069"/>
                           </w:sdtPr>
-                          <w:sdtEndPr/>
                           <w:sdtContent>
                             <w:p>
                               <w:pPr>
@@ -52251,7 +52409,6 @@
                     <w:sdtPr>
                       <w:id w:val="-1473060069"/>
                     </w:sdtPr>
-                    <w:sdtEndPr/>
                     <w:sdtContent>
                       <w:p>
                         <w:pPr>
@@ -52385,7 +52542,6 @@
                           <w:sdtPr>
                             <w:id w:val="-1843920595"/>
                           </w:sdtPr>
-                          <w:sdtEndPr/>
                           <w:sdtContent>
                             <w:p>
                               <w:pPr>
@@ -52438,7 +52594,6 @@
                     <w:sdtPr>
                       <w:id w:val="-1843920595"/>
                     </w:sdtPr>
-                    <w:sdtEndPr/>
                     <w:sdtContent>
                       <w:p>
                         <w:pPr>
@@ -52572,7 +52727,6 @@
                           <w:sdtPr>
                             <w:id w:val="72013896"/>
                           </w:sdtPr>
-                          <w:sdtEndPr/>
                           <w:sdtContent>
                             <w:p>
                               <w:pPr>
@@ -52592,7 +52746,7 @@
                                 <w:rPr>
                                   <w:noProof/>
                                 </w:rPr>
-                                <w:t>56</w:t>
+                                <w:t>59</w:t>
                               </w:r>
                               <w:r>
                                 <w:fldChar w:fldCharType="end"/>
@@ -52625,7 +52779,6 @@
                     <w:sdtPr>
                       <w:id w:val="72013896"/>
                     </w:sdtPr>
-                    <w:sdtEndPr/>
                     <w:sdtContent>
                       <w:p>
                         <w:pPr>
@@ -52645,7 +52798,7 @@
                           <w:rPr>
                             <w:noProof/>
                           </w:rPr>
-                          <w:t>56</w:t>
+                          <w:t>59</w:t>
                         </w:r>
                         <w:r>
                           <w:fldChar w:fldCharType="end"/>
@@ -52759,7 +52912,6 @@
                           <w:sdtPr>
                             <w:id w:val="1814761878"/>
                           </w:sdtPr>
-                          <w:sdtEndPr/>
                           <w:sdtContent>
                             <w:p>
                               <w:pPr>
@@ -52812,7 +52964,6 @@
                     <w:sdtPr>
                       <w:id w:val="1814761878"/>
                     </w:sdtPr>
-                    <w:sdtEndPr/>
                     <w:sdtContent>
                       <w:p>
                         <w:pPr>
@@ -52956,7 +53107,6 @@
                           <w:sdtPr>
                             <w:id w:val="-1689510680"/>
                           </w:sdtPr>
-                          <w:sdtEndPr/>
                           <w:sdtContent>
                             <w:p>
                               <w:pPr>
@@ -53009,7 +53159,6 @@
                     <w:sdtPr>
                       <w:id w:val="-1689510680"/>
                     </w:sdtPr>
-                    <w:sdtEndPr/>
                     <w:sdtContent>
                       <w:p>
                         <w:pPr>
@@ -53143,7 +53292,6 @@
                           <w:sdtPr>
                             <w:id w:val="690042430"/>
                           </w:sdtPr>
-                          <w:sdtEndPr/>
                           <w:sdtContent>
                             <w:p>
                               <w:pPr>
@@ -53163,7 +53311,7 @@
                                 <w:rPr>
                                   <w:noProof/>
                                 </w:rPr>
-                                <w:t>66</w:t>
+                                <w:t>67</w:t>
                               </w:r>
                               <w:r>
                                 <w:fldChar w:fldCharType="end"/>
@@ -53196,7 +53344,6 @@
                     <w:sdtPr>
                       <w:id w:val="690042430"/>
                     </w:sdtPr>
-                    <w:sdtEndPr/>
                     <w:sdtContent>
                       <w:p>
                         <w:pPr>
@@ -53216,7 +53363,7 @@
                           <w:rPr>
                             <w:noProof/>
                           </w:rPr>
-                          <w:t>66</w:t>
+                          <w:t>67</w:t>
                         </w:r>
                         <w:r>
                           <w:fldChar w:fldCharType="end"/>
@@ -53310,7 +53457,6 @@
                           <w:sdtPr>
                             <w:id w:val="1085427713"/>
                           </w:sdtPr>
-                          <w:sdtEndPr/>
                           <w:sdtContent>
                             <w:p>
                               <w:pPr>
@@ -53330,7 +53476,7 @@
                                 <w:rPr>
                                   <w:noProof/>
                                 </w:rPr>
-                                <w:t>68</w:t>
+                                <w:t>69</w:t>
                               </w:r>
                               <w:r>
                                 <w:fldChar w:fldCharType="end"/>
@@ -53363,7 +53509,6 @@
                     <w:sdtPr>
                       <w:id w:val="1085427713"/>
                     </w:sdtPr>
-                    <w:sdtEndPr/>
                     <w:sdtContent>
                       <w:p>
                         <w:pPr>
@@ -53383,7 +53528,7 @@
                           <w:rPr>
                             <w:noProof/>
                           </w:rPr>
-                          <w:t>68</w:t>
+                          <w:t>69</w:t>
                         </w:r>
                         <w:r>
                           <w:fldChar w:fldCharType="end"/>
@@ -61654,7 +61799,7 @@
 </file>
 
 <file path=customXml/itemProps2.xml><?xml version="1.0" encoding="utf-8"?>
-<ds:datastoreItem xmlns:ds="http://schemas.openxmlformats.org/officeDocument/2006/customXml" ds:itemID="{7078E6D7-89B9-490A-8EE8-655975EC97D9}">
+<ds:datastoreItem xmlns:ds="http://schemas.openxmlformats.org/officeDocument/2006/customXml" ds:itemID="{B4FD7368-1182-4DE3-B323-6A5FC1530B09}">
   <ds:schemaRefs>
     <ds:schemaRef ds:uri="http://schemas.openxmlformats.org/officeDocument/2006/bibliography"/>
   </ds:schemaRefs>

</xml_diff>

<commit_message>
Validate Loan Apply Form
</commit_message>
<xml_diff>
--- a/files/Loan Management System Report.docx
+++ b/files/Loan Management System Report.docx
@@ -303,7 +303,7 @@
           </mc:Choice>
           <mc:Fallback>
             <w:pict>
-              <v:group w14:anchorId="00F100B4" id="Group 79" o:spid="_x0000_s1026" style="position:absolute;margin-left:170.2pt;margin-top:9.2pt;width:255.15pt;height:134.05pt;z-index:-251666432;mso-wrap-distance-left:0;mso-wrap-distance-right:0;mso-position-horizontal-relative:page" coordorigin="3404,184" coordsize="5103,2681" o:gfxdata="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">
+              <v:group w14:anchorId="7BE06287" id="Group 79" o:spid="_x0000_s1026" style="position:absolute;margin-left:170.2pt;margin-top:9.2pt;width:255.15pt;height:134.05pt;z-index:-251666432;mso-wrap-distance-left:0;mso-wrap-distance-right:0;mso-position-horizontal-relative:page" coordorigin="3404,184" coordsize="5103,2681" o:gfxdata="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">
                 <v:shapetype id="_x0000_t75" coordsize="21600,21600" o:spt="75" o:preferrelative="t" path="m@4@5l@4@11@9@11@9@5xe" filled="f" stroked="f">
                   <v:stroke joinstyle="miter"/>
                   <v:formulas>
@@ -685,7 +685,7 @@
           </mc:Choice>
           <mc:Fallback>
             <w:pict>
-              <v:shape w14:anchorId="7F785BDA" id="Freeform 78" o:spid="_x0000_s1026" style="position:absolute;margin-left:191.5pt;margin-top:8.2pt;width:212.25pt;height:.1pt;z-index:-251665408;visibility:visible;mso-wrap-style:square;mso-wrap-distance-left:0;mso-wrap-distance-top:0;mso-wrap-distance-right:0;mso-wrap-distance-bottom:0;mso-position-horizontal:absolute;mso-position-horizontal-relative:page;mso-position-vertical:absolute;mso-position-vertical-relative:text;v-text-anchor:top" coordsize="4245,1270" o:gfxdata="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" path="m,l4245,e" filled="f" strokeweight=".5pt">
+              <v:shape w14:anchorId="6BE66A29" id="Freeform 78" o:spid="_x0000_s1026" style="position:absolute;margin-left:191.5pt;margin-top:8.2pt;width:212.25pt;height:.1pt;z-index:-251665408;visibility:visible;mso-wrap-style:square;mso-wrap-distance-left:0;mso-wrap-distance-top:0;mso-wrap-distance-right:0;mso-wrap-distance-bottom:0;mso-position-horizontal:absolute;mso-position-horizontal-relative:page;mso-position-vertical:absolute;mso-position-vertical-relative:text;v-text-anchor:top" coordsize="4245,1270" o:gfxdata="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" path="m,l4245,e" filled="f" strokeweight=".5pt">
                 <v:path arrowok="t" o:connecttype="custom" o:connectlocs="0,0;2695575,0" o:connectangles="0,0"/>
                 <w10:wrap type="topAndBottom" anchorx="page"/>
               </v:shape>
@@ -814,7 +814,7 @@
           </mc:Choice>
           <mc:Fallback>
             <w:pict>
-              <v:line w14:anchorId="14F8401D" id="Line 77" o:spid="_x0000_s1026" style="position:absolute;z-index:251649024;visibility:visible;mso-wrap-style:square;mso-wrap-distance-left:9pt;mso-wrap-distance-top:0;mso-wrap-distance-right:9pt;mso-wrap-distance-bottom:0;mso-position-horizontal:absolute;mso-position-horizontal-relative:page;mso-position-vertical:absolute;mso-position-vertical-relative:text" from="191.5pt,11.65pt" to="403.75pt,11.65pt" o:gfxdata="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" strokeweight=".5pt">
+              <v:line w14:anchorId="149147F2" id="Line 77" o:spid="_x0000_s1026" style="position:absolute;z-index:251649024;visibility:visible;mso-wrap-style:square;mso-wrap-distance-left:9pt;mso-wrap-distance-top:0;mso-wrap-distance-right:9pt;mso-wrap-distance-bottom:0;mso-position-horizontal:absolute;mso-position-horizontal-relative:page;mso-position-vertical:absolute;mso-position-vertical-relative:text" from="191.5pt,11.65pt" to="403.75pt,11.65pt" o:gfxdata="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" strokeweight=".5pt">
                 <w10:wrap anchorx="page"/>
               </v:line>
             </w:pict>
@@ -975,7 +975,7 @@
           </mc:Choice>
           <mc:Fallback>
             <w:pict>
-              <v:shape w14:anchorId="7D127B65" id="Freeform 76" o:spid="_x0000_s1026" style="position:absolute;margin-left:191.5pt;margin-top:9.4pt;width:212.25pt;height:.1pt;z-index:-251664384;visibility:visible;mso-wrap-style:square;mso-width-percent:0;mso-height-percent:0;mso-wrap-distance-left:0;mso-wrap-distance-top:0;mso-wrap-distance-right:0;mso-wrap-distance-bottom:0;mso-position-horizontal:absolute;mso-position-horizontal-relative:page;mso-position-vertical:absolute;mso-position-vertical-relative:text;mso-width-percent:0;mso-height-percent:0;mso-width-relative:margin;mso-height-relative:margin;v-text-anchor:top" coordsize="4245,1270" o:gfxdata="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" path="m,l4245,e" filled="f" strokeweight=".5pt">
+              <v:shape w14:anchorId="1019AE7F" id="Freeform 76" o:spid="_x0000_s1026" style="position:absolute;margin-left:191.5pt;margin-top:9.4pt;width:212.25pt;height:.1pt;z-index:-251664384;visibility:visible;mso-wrap-style:square;mso-width-percent:0;mso-height-percent:0;mso-wrap-distance-left:0;mso-wrap-distance-top:0;mso-wrap-distance-right:0;mso-wrap-distance-bottom:0;mso-position-horizontal:absolute;mso-position-horizontal-relative:page;mso-position-vertical:absolute;mso-position-vertical-relative:text;mso-width-percent:0;mso-height-percent:0;mso-width-relative:margin;mso-height-relative:margin;v-text-anchor:top" coordsize="4245,1270" o:gfxdata="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" path="m,l4245,e" filled="f" strokeweight=".5pt">
                 <v:path arrowok="t" o:connecttype="custom" o:connectlocs="0,0;2695575,0" o:connectangles="0,0"/>
                 <w10:wrap type="topAndBottom" anchorx="page"/>
               </v:shape>
@@ -1802,7 +1802,7 @@
           </mc:Choice>
           <mc:Fallback>
             <w:pict>
-              <v:shape w14:anchorId="27C4A6C1" id="Freeform 75" o:spid="_x0000_s1026" style="position:absolute;margin-left:1in;margin-top:11.1pt;width:86.4pt;height:3.55pt;z-index:-251663360;visibility:visible;mso-wrap-style:square;mso-width-percent:0;mso-height-percent:0;mso-wrap-distance-left:0;mso-wrap-distance-top:0;mso-wrap-distance-right:0;mso-wrap-distance-bottom:0;mso-position-horizontal:absolute;mso-position-horizontal-relative:page;mso-position-vertical:absolute;mso-position-vertical-relative:text;mso-width-percent:0;mso-height-percent:0;mso-width-relative:margin;mso-height-relative:margin;v-text-anchor:top" coordsize="1440,45085" o:gfxdata="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" path="m,l1440,e" filled="f" strokeweight=".48pt">
+              <v:shape w14:anchorId="08A1EC68" id="Freeform 75" o:spid="_x0000_s1026" style="position:absolute;margin-left:1in;margin-top:11.1pt;width:86.4pt;height:3.55pt;z-index:-251663360;visibility:visible;mso-wrap-style:square;mso-width-percent:0;mso-height-percent:0;mso-wrap-distance-left:0;mso-wrap-distance-top:0;mso-wrap-distance-right:0;mso-wrap-distance-bottom:0;mso-position-horizontal:absolute;mso-position-horizontal-relative:page;mso-position-vertical:absolute;mso-position-vertical-relative:text;mso-width-percent:0;mso-height-percent:0;mso-width-relative:margin;mso-height-relative:margin;v-text-anchor:top" coordsize="1440,45085" o:gfxdata="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" path="m,l1440,e" filled="f" strokeweight=".48pt">
                 <v:path arrowok="t" o:connecttype="custom" o:connectlocs="0,0;1097280,0" o:connectangles="0,0"/>
                 <w10:wrap type="topAndBottom" anchorx="page"/>
               </v:shape>
@@ -2975,7 +2975,7 @@
           </mc:Choice>
           <mc:Fallback>
             <w:pict>
-              <v:line w14:anchorId="32B6B7FB" id="Straight Connector 22" o:spid="_x0000_s1026" style="position:absolute;z-index:251669504;visibility:visible;mso-wrap-style:square;mso-wrap-distance-left:9pt;mso-wrap-distance-top:0;mso-wrap-distance-right:9pt;mso-wrap-distance-bottom:0;mso-position-horizontal:absolute;mso-position-horizontal-relative:text;mso-position-vertical:absolute;mso-position-vertical-relative:text" from="243.6pt,39.2pt" to="378.6pt,39.2pt" o:gfxdata="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" strokecolor="black [3040]"/>
+              <v:line w14:anchorId="736B3A12" id="Straight Connector 22" o:spid="_x0000_s1026" style="position:absolute;z-index:251669504;visibility:visible;mso-wrap-style:square;mso-wrap-distance-left:9pt;mso-wrap-distance-top:0;mso-wrap-distance-right:9pt;mso-wrap-distance-bottom:0;mso-position-horizontal:absolute;mso-position-horizontal-relative:text;mso-position-vertical:absolute;mso-position-vertical-relative:text" from="243.6pt,39.2pt" to="378.6pt,39.2pt" o:gfxdata="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" strokecolor="black [3040]"/>
             </w:pict>
           </mc:Fallback>
         </mc:AlternateContent>
@@ -3037,7 +3037,7 @@
           </mc:Choice>
           <mc:Fallback>
             <w:pict>
-              <v:line w14:anchorId="2FBE6DBB" id="Straight Connector 47" o:spid="_x0000_s1026" style="position:absolute;z-index:251659264;visibility:visible;mso-wrap-style:square;mso-wrap-distance-left:9pt;mso-wrap-distance-top:0;mso-wrap-distance-right:9pt;mso-wrap-distance-bottom:0;mso-position-horizontal:absolute;mso-position-horizontal-relative:text;mso-position-vertical:absolute;mso-position-vertical-relative:text" from="20.4pt,41pt" to="155.4pt,41pt" o:gfxdata="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" strokecolor="black [3040]"/>
+              <v:line w14:anchorId="7359454F" id="Straight Connector 47" o:spid="_x0000_s1026" style="position:absolute;z-index:251659264;visibility:visible;mso-wrap-style:square;mso-wrap-distance-left:9pt;mso-wrap-distance-top:0;mso-wrap-distance-right:9pt;mso-wrap-distance-bottom:0;mso-position-horizontal:absolute;mso-position-horizontal-relative:text;mso-position-vertical:absolute;mso-position-vertical-relative:text" from="20.4pt,41pt" to="155.4pt,41pt" o:gfxdata="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" strokecolor="black [3040]"/>
             </w:pict>
           </mc:Fallback>
         </mc:AlternateContent>
@@ -3430,7 +3430,7 @@
           </mc:Choice>
           <mc:Fallback>
             <w:pict>
-              <v:shape w14:anchorId="7E25D476" id="Freeform 70" o:spid="_x0000_s1026" style="position:absolute;margin-left:1in;margin-top:11.3pt;width:84pt;height:.1pt;z-index:-251662336;visibility:visible;mso-wrap-style:square;mso-wrap-distance-left:0;mso-wrap-distance-top:0;mso-wrap-distance-right:0;mso-wrap-distance-bottom:0;mso-position-horizontal:absolute;mso-position-horizontal-relative:page;mso-position-vertical:absolute;mso-position-vertical-relative:text;v-text-anchor:top" coordsize="1680,1270" o:gfxdata="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" path="m,l1680,e" filled="f" strokeweight=".48pt">
+              <v:shape w14:anchorId="5E188164" id="Freeform 70" o:spid="_x0000_s1026" style="position:absolute;margin-left:1in;margin-top:11.3pt;width:84pt;height:.1pt;z-index:-251662336;visibility:visible;mso-wrap-style:square;mso-wrap-distance-left:0;mso-wrap-distance-top:0;mso-wrap-distance-right:0;mso-wrap-distance-bottom:0;mso-position-horizontal:absolute;mso-position-horizontal-relative:page;mso-position-vertical:absolute;mso-position-vertical-relative:text;v-text-anchor:top" coordsize="1680,1270" o:gfxdata="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" path="m,l1680,e" filled="f" strokeweight=".48pt">
                 <v:path arrowok="t" o:connecttype="custom" o:connectlocs="0,0;1066800,0" o:connectangles="0,0"/>
                 <w10:wrap type="topAndBottom" anchorx="page"/>
               </v:shape>
@@ -4563,7 +4563,7 @@
           </mc:Choice>
           <mc:Fallback>
             <w:pict>
-              <v:shape w14:anchorId="78742B70" id="Freeform 69" o:spid="_x0000_s1026" style="position:absolute;margin-left:1in;margin-top:15.9pt;width:84pt;height:.1pt;z-index:-251661312;visibility:visible;mso-wrap-style:square;mso-wrap-distance-left:0;mso-wrap-distance-top:0;mso-wrap-distance-right:0;mso-wrap-distance-bottom:0;mso-position-horizontal:absolute;mso-position-horizontal-relative:page;mso-position-vertical:absolute;mso-position-vertical-relative:text;v-text-anchor:top" coordsize="1680,1270" o:gfxdata="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" path="m,l1680,e" filled="f" strokeweight=".48pt">
+              <v:shape w14:anchorId="558F2677" id="Freeform 69" o:spid="_x0000_s1026" style="position:absolute;margin-left:1in;margin-top:15.9pt;width:84pt;height:.1pt;z-index:-251661312;visibility:visible;mso-wrap-style:square;mso-wrap-distance-left:0;mso-wrap-distance-top:0;mso-wrap-distance-right:0;mso-wrap-distance-bottom:0;mso-position-horizontal:absolute;mso-position-horizontal-relative:page;mso-position-vertical:absolute;mso-position-vertical-relative:text;v-text-anchor:top" coordsize="1680,1270" o:gfxdata="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" path="m,l1680,e" filled="f" strokeweight=".48pt">
                 <v:path arrowok="t" o:connecttype="custom" o:connectlocs="0,0;1066800,0" o:connectangles="0,0"/>
                 <w10:wrap type="topAndBottom" anchorx="page"/>
               </v:shape>
@@ -5031,7 +5031,7 @@
           </mc:Choice>
           <mc:Fallback>
             <w:pict>
-              <v:shape w14:anchorId="63D3054F" id="Freeform 68" o:spid="_x0000_s1026" style="position:absolute;margin-left:1in;margin-top:11.3pt;width:114pt;height:.1pt;z-index:-251650048;visibility:visible;mso-wrap-style:square;mso-wrap-distance-left:0;mso-wrap-distance-top:0;mso-wrap-distance-right:0;mso-wrap-distance-bottom:0;mso-position-horizontal:absolute;mso-position-horizontal-relative:page;mso-position-vertical:absolute;mso-position-vertical-relative:text;v-text-anchor:top" coordsize="2280,1270" o:gfxdata="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" path="m,l2280,e" filled="f" strokeweight=".48pt">
+              <v:shape w14:anchorId="2D033B49" id="Freeform 68" o:spid="_x0000_s1026" style="position:absolute;margin-left:1in;margin-top:11.3pt;width:114pt;height:.1pt;z-index:-251650048;visibility:visible;mso-wrap-style:square;mso-wrap-distance-left:0;mso-wrap-distance-top:0;mso-wrap-distance-right:0;mso-wrap-distance-bottom:0;mso-position-horizontal:absolute;mso-position-horizontal-relative:page;mso-position-vertical:absolute;mso-position-vertical-relative:text;v-text-anchor:top" coordsize="2280,1270" o:gfxdata="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" path="m,l2280,e" filled="f" strokeweight=".48pt">
                 <v:path arrowok="t" o:connecttype="custom" o:connectlocs="0,0;1447800,0" o:connectangles="0,0"/>
                 <w10:wrap type="topAndBottom" anchorx="page"/>
               </v:shape>
@@ -5198,7 +5198,7 @@
           </mc:Choice>
           <mc:Fallback>
             <w:pict>
-              <v:shape w14:anchorId="6F9C9EA7" id="Freeform 67" o:spid="_x0000_s1026" style="position:absolute;margin-left:1in;margin-top:13.3pt;width:180pt;height:.1pt;z-index:-251640832;visibility:visible;mso-wrap-style:square;mso-wrap-distance-left:0;mso-wrap-distance-top:0;mso-wrap-distance-right:0;mso-wrap-distance-bottom:0;mso-position-horizontal:absolute;mso-position-horizontal-relative:page;mso-position-vertical:absolute;mso-position-vertical-relative:text;v-text-anchor:top" coordsize="3600,1270" o:gfxdata="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" path="m,l3600,e" filled="f" strokeweight=".48pt">
+              <v:shape w14:anchorId="3C6ED481" id="Freeform 67" o:spid="_x0000_s1026" style="position:absolute;margin-left:1in;margin-top:13.3pt;width:180pt;height:.1pt;z-index:-251640832;visibility:visible;mso-wrap-style:square;mso-wrap-distance-left:0;mso-wrap-distance-top:0;mso-wrap-distance-right:0;mso-wrap-distance-bottom:0;mso-position-horizontal:absolute;mso-position-horizontal-relative:page;mso-position-vertical:absolute;mso-position-vertical-relative:text;v-text-anchor:top" coordsize="3600,1270" o:gfxdata="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" path="m,l3600,e" filled="f" strokeweight=".48pt">
                 <v:path arrowok="t" o:connecttype="custom" o:connectlocs="0,0;2286000,0" o:connectangles="0,0"/>
                 <w10:wrap type="topAndBottom" anchorx="page"/>
               </v:shape>
@@ -5367,7 +5367,7 @@
           </mc:Choice>
           <mc:Fallback>
             <w:pict>
-              <v:shape w14:anchorId="2B9DBE6F" id="Freeform 66" o:spid="_x0000_s1026" style="position:absolute;margin-left:1in;margin-top:13.3pt;width:168.05pt;height:.1pt;z-index:-251642880;visibility:visible;mso-wrap-style:square;mso-wrap-distance-left:0;mso-wrap-distance-top:0;mso-wrap-distance-right:0;mso-wrap-distance-bottom:0;mso-position-horizontal:absolute;mso-position-horizontal-relative:page;mso-position-vertical:absolute;mso-position-vertical-relative:text;v-text-anchor:top" coordsize="3361,1270" o:gfxdata="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" path="m,l3361,e" filled="f" strokeweight=".48pt">
+              <v:shape w14:anchorId="3EE1B1EE" id="Freeform 66" o:spid="_x0000_s1026" style="position:absolute;margin-left:1in;margin-top:13.3pt;width:168.05pt;height:.1pt;z-index:-251642880;visibility:visible;mso-wrap-style:square;mso-wrap-distance-left:0;mso-wrap-distance-top:0;mso-wrap-distance-right:0;mso-wrap-distance-bottom:0;mso-position-horizontal:absolute;mso-position-horizontal-relative:page;mso-position-vertical:absolute;mso-position-vertical-relative:text;v-text-anchor:top" coordsize="3361,1270" o:gfxdata="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" path="m,l3361,e" filled="f" strokeweight=".48pt">
                 <v:path arrowok="t" o:connecttype="custom" o:connectlocs="0,0;2134235,0" o:connectangles="0,0"/>
                 <w10:wrap type="topAndBottom" anchorx="page"/>
               </v:shape>
@@ -5767,6 +5767,7 @@
           <w:docPartUnique/>
         </w:docPartObj>
       </w:sdtPr>
+      <w:sdtEndPr/>
       <w:sdtContent>
         <w:p>
           <w:pPr>
@@ -10944,10 +10945,10 @@
           <w:sz w:val="15"/>
         </w:rPr>
         <w:object w:dxaOrig="12630" w:dyaOrig="8925" w14:anchorId="1BD52C1B">
-          <v:shape id="_x0000_i1025" type="#_x0000_t75" style="width:464.2pt;height:327.8pt" o:ole="">
+          <v:shape id="_x0000_i1025" type="#_x0000_t75" style="width:464.25pt;height:327.75pt" o:ole="">
             <v:imagedata r:id="rId15" o:title=""/>
           </v:shape>
-          <o:OLEObject Type="Embed" ProgID="AcroExch.Document.11" ShapeID="_x0000_i1025" DrawAspect="Content" ObjectID="_1732576402" r:id="rId16"/>
+          <o:OLEObject Type="Embed" ProgID="AcroExch.Document.11" ShapeID="_x0000_i1025" DrawAspect="Content" ObjectID="_1733231501" r:id="rId16"/>
         </w:object>
       </w:r>
     </w:p>
@@ -21681,15 +21682,32 @@
         <w:pStyle w:val="Heading3"/>
         <w:ind w:left="720"/>
       </w:pPr>
+    </w:p>
+    <w:p>
+      <w:pPr>
+        <w:pStyle w:val="BodyText"/>
+        <w:spacing w:before="9"/>
+        <w:jc w:val="center"/>
+        <w:rPr>
+          <w:b/>
+          <w:sz w:val="12"/>
+        </w:rPr>
+      </w:pPr>
+    </w:p>
+    <w:p>
+      <w:pPr>
+        <w:pStyle w:val="BodyText"/>
+        <w:spacing w:before="65"/>
+      </w:pPr>
       <w:r>
         <w:rPr>
           <w:noProof/>
         </w:rPr>
         <w:drawing>
-          <wp:inline distT="0" distB="0" distL="0" distR="0" wp14:anchorId="35B798BC" wp14:editId="7191A242">
-            <wp:extent cx="5370897" cy="5857875"/>
-            <wp:effectExtent l="0" t="0" r="1270" b="0"/>
-            <wp:docPr id="26" name="Picture 26" descr="C:\Users\Munna\Downloads\loanUsecase.drawio (2).png"/>
+          <wp:inline distT="0" distB="0" distL="0" distR="0" wp14:anchorId="4FE0EE10" wp14:editId="302B360A">
+            <wp:extent cx="6286500" cy="5526036"/>
+            <wp:effectExtent l="0" t="0" r="0" b="0"/>
+            <wp:docPr id="13" name="Picture 13" descr="C:\Users\Munna\Downloads\USE CASE.drawio.png"/>
             <wp:cNvGraphicFramePr>
               <a:graphicFrameLocks xmlns:a="http://schemas.openxmlformats.org/drawingml/2006/main" noChangeAspect="1"/>
             </wp:cNvGraphicFramePr>
@@ -21697,7 +21715,7 @@
               <a:graphicData uri="http://schemas.openxmlformats.org/drawingml/2006/picture">
                 <pic:pic xmlns:pic="http://schemas.openxmlformats.org/drawingml/2006/picture">
                   <pic:nvPicPr>
-                    <pic:cNvPr id="0" name="Picture 2" descr="C:\Users\Munna\Downloads\loanUsecase.drawio (2).png"/>
+                    <pic:cNvPr id="0" name="Picture 2" descr="C:\Users\Munna\Downloads\USE CASE.drawio.png"/>
                     <pic:cNvPicPr>
                       <a:picLocks noChangeAspect="1" noChangeArrowheads="1"/>
                     </pic:cNvPicPr>
@@ -21718,7 +21736,7 @@
                   <pic:spPr bwMode="auto">
                     <a:xfrm>
                       <a:off x="0" y="0"/>
-                      <a:ext cx="5375275" cy="5862650"/>
+                      <a:ext cx="6286500" cy="5526036"/>
                     </a:xfrm>
                     <a:prstGeom prst="rect">
                       <a:avLst/>
@@ -21734,23 +21752,8 @@
           </wp:inline>
         </w:drawing>
       </w:r>
-    </w:p>
-    <w:p>
-      <w:pPr>
-        <w:pStyle w:val="BodyText"/>
-        <w:spacing w:before="9"/>
-        <w:jc w:val="center"/>
-        <w:rPr>
-          <w:b/>
-          <w:sz w:val="12"/>
-        </w:rPr>
-      </w:pPr>
-    </w:p>
-    <w:p>
-      <w:pPr>
-        <w:pStyle w:val="BodyText"/>
-        <w:spacing w:before="65"/>
-      </w:pPr>
+      <w:bookmarkStart w:id="25" w:name="_GoBack"/>
+      <w:bookmarkEnd w:id="25"/>
     </w:p>
     <w:p>
       <w:pPr>
@@ -21792,8 +21795,8 @@
         <w:pStyle w:val="Heading1"/>
         <w:ind w:right="1279"/>
       </w:pPr>
-      <w:bookmarkStart w:id="25" w:name="_bookmark36"/>
-      <w:bookmarkEnd w:id="25"/>
+      <w:bookmarkStart w:id="26" w:name="_bookmark36"/>
+      <w:bookmarkEnd w:id="26"/>
     </w:p>
     <w:p>
       <w:pPr>
@@ -21884,8 +21887,8 @@
           <w:color w:val="252525"/>
         </w:rPr>
       </w:pPr>
-      <w:bookmarkStart w:id="26" w:name="_bookmark37"/>
-      <w:bookmarkEnd w:id="26"/>
+      <w:bookmarkStart w:id="27" w:name="_bookmark37"/>
+      <w:bookmarkEnd w:id="27"/>
       <w:r>
         <w:rPr>
           <w:color w:val="252525"/>
@@ -21966,8 +21969,8 @@
         <w:spacing w:before="41" w:line="360" w:lineRule="auto"/>
         <w:ind w:right="418"/>
       </w:pPr>
-      <w:bookmarkStart w:id="27" w:name="_bookmark38"/>
-      <w:bookmarkEnd w:id="27"/>
+      <w:bookmarkStart w:id="28" w:name="_bookmark38"/>
+      <w:bookmarkEnd w:id="28"/>
       <w:r>
         <w:t>4.2 Function of Proposed System</w:t>
       </w:r>
@@ -21979,8 +21982,8 @@
         <w:ind w:left="418"/>
         <w:jc w:val="both"/>
       </w:pPr>
-      <w:bookmarkStart w:id="28" w:name="_bookmark39"/>
-      <w:bookmarkEnd w:id="28"/>
+      <w:bookmarkStart w:id="29" w:name="_bookmark39"/>
+      <w:bookmarkEnd w:id="29"/>
       <w:r>
         <w:t>4.2.1 Function Description</w:t>
       </w:r>
@@ -22716,8 +22719,8 @@
         <w:pStyle w:val="Heading2"/>
         <w:spacing w:before="0" w:line="360" w:lineRule="auto"/>
       </w:pPr>
-      <w:bookmarkStart w:id="29" w:name="_bookmark40"/>
-      <w:bookmarkEnd w:id="29"/>
+      <w:bookmarkStart w:id="30" w:name="_bookmark40"/>
+      <w:bookmarkEnd w:id="30"/>
       <w:r>
         <w:t>4.3 System Project Planning</w:t>
       </w:r>
@@ -23160,8 +23163,8 @@
           <w:szCs w:val="28"/>
         </w:rPr>
       </w:pPr>
-      <w:bookmarkStart w:id="30" w:name="_bookmark41"/>
-      <w:bookmarkEnd w:id="30"/>
+      <w:bookmarkStart w:id="31" w:name="_bookmark41"/>
+      <w:bookmarkEnd w:id="31"/>
       <w:r>
         <w:rPr>
           <w:sz w:val="28"/>
@@ -26943,10 +26946,10 @@
                 <w:sz w:val="24"/>
               </w:rPr>
             </w:pPr>
-            <w:bookmarkStart w:id="31" w:name="_bookmark42"/>
-            <w:bookmarkStart w:id="32" w:name="_bookmark43"/>
-            <w:bookmarkEnd w:id="31"/>
+            <w:bookmarkStart w:id="32" w:name="_bookmark42"/>
+            <w:bookmarkStart w:id="33" w:name="_bookmark43"/>
             <w:bookmarkEnd w:id="32"/>
+            <w:bookmarkEnd w:id="33"/>
             <w:r>
               <w:rPr>
                 <w:sz w:val="24"/>
@@ -28767,8 +28770,8 @@
           <w:sz w:val="35"/>
         </w:rPr>
       </w:pPr>
-      <w:bookmarkStart w:id="33" w:name="_bookmark44"/>
-      <w:bookmarkEnd w:id="33"/>
+      <w:bookmarkStart w:id="34" w:name="_bookmark44"/>
+      <w:bookmarkEnd w:id="34"/>
     </w:p>
     <w:p>
       <w:pPr>
@@ -28780,8 +28783,8 @@
           <w:szCs w:val="28"/>
         </w:rPr>
       </w:pPr>
-      <w:bookmarkStart w:id="34" w:name="_bookmark45"/>
-      <w:bookmarkEnd w:id="34"/>
+      <w:bookmarkStart w:id="35" w:name="_bookmark45"/>
+      <w:bookmarkEnd w:id="35"/>
       <w:r>
         <w:rPr>
           <w:sz w:val="28"/>
@@ -31544,8 +31547,8 @@
           <w:szCs w:val="28"/>
         </w:rPr>
       </w:pPr>
-      <w:bookmarkStart w:id="35" w:name="_bookmark46"/>
-      <w:bookmarkEnd w:id="35"/>
+      <w:bookmarkStart w:id="36" w:name="_bookmark46"/>
+      <w:bookmarkEnd w:id="36"/>
     </w:p>
     <w:p>
       <w:pPr>
@@ -32641,8 +32644,8 @@
         <w:spacing w:before="45" w:line="360" w:lineRule="auto"/>
         <w:ind w:left="418"/>
       </w:pPr>
-      <w:bookmarkStart w:id="36" w:name="_bookmark47"/>
-      <w:bookmarkEnd w:id="36"/>
+      <w:bookmarkStart w:id="37" w:name="_bookmark47"/>
+      <w:bookmarkEnd w:id="37"/>
     </w:p>
     <w:p>
       <w:pPr>
@@ -37932,8 +37935,8 @@
           <w:szCs w:val="28"/>
         </w:rPr>
       </w:pPr>
-      <w:bookmarkStart w:id="37" w:name="_bookmark48"/>
-      <w:bookmarkEnd w:id="37"/>
+      <w:bookmarkStart w:id="38" w:name="_bookmark48"/>
+      <w:bookmarkEnd w:id="38"/>
       <w:r>
         <w:rPr>
           <w:sz w:val="28"/>
@@ -38192,8 +38195,8 @@
           <w:szCs w:val="28"/>
         </w:rPr>
       </w:pPr>
-      <w:bookmarkStart w:id="38" w:name="_bookmark49"/>
-      <w:bookmarkEnd w:id="38"/>
+      <w:bookmarkStart w:id="39" w:name="_bookmark49"/>
+      <w:bookmarkEnd w:id="39"/>
       <w:r>
         <w:rPr>
           <w:sz w:val="28"/>
@@ -38321,8 +38324,8 @@
         <w:pStyle w:val="Heading2"/>
         <w:spacing w:before="249" w:line="360" w:lineRule="auto"/>
       </w:pPr>
-      <w:bookmarkStart w:id="39" w:name="_bookmark50"/>
-      <w:bookmarkEnd w:id="39"/>
+      <w:bookmarkStart w:id="40" w:name="_bookmark50"/>
+      <w:bookmarkEnd w:id="40"/>
       <w:r>
         <w:rPr>
           <w:w w:val="95"/>
@@ -39715,8 +39718,8 @@
         <w:spacing w:before="196" w:line="360" w:lineRule="auto"/>
         <w:ind w:left="0"/>
       </w:pPr>
-      <w:bookmarkStart w:id="40" w:name="_bookmark51"/>
-      <w:bookmarkEnd w:id="40"/>
+      <w:bookmarkStart w:id="41" w:name="_bookmark51"/>
+      <w:bookmarkEnd w:id="41"/>
       <w:r>
         <w:lastRenderedPageBreak/>
         <w:t xml:space="preserve">       </w:t>
@@ -40971,8 +40974,8 @@
         <w:pStyle w:val="Heading1"/>
         <w:ind w:left="530"/>
       </w:pPr>
-      <w:bookmarkStart w:id="41" w:name="_bookmark53"/>
-      <w:bookmarkEnd w:id="41"/>
+      <w:bookmarkStart w:id="42" w:name="_bookmark53"/>
+      <w:bookmarkEnd w:id="42"/>
       <w:r>
         <w:t>Chapter 5: Risk Engineering</w:t>
       </w:r>
@@ -40994,8 +40997,8 @@
         <w:ind w:right="418"/>
         <w:jc w:val="both"/>
       </w:pPr>
-      <w:bookmarkStart w:id="42" w:name="_bookmark54"/>
-      <w:bookmarkEnd w:id="42"/>
+      <w:bookmarkStart w:id="43" w:name="_bookmark54"/>
+      <w:bookmarkEnd w:id="43"/>
       <w:r>
         <w:lastRenderedPageBreak/>
         <w:t>5.1 Risk Management</w:t>
@@ -41015,8 +41018,8 @@
           <w:szCs w:val="24"/>
         </w:rPr>
       </w:pPr>
-      <w:bookmarkStart w:id="43" w:name="_bookmark55"/>
-      <w:bookmarkEnd w:id="43"/>
+      <w:bookmarkStart w:id="44" w:name="_bookmark55"/>
+      <w:bookmarkEnd w:id="44"/>
       <w:r>
         <w:rPr>
           <w:color w:val="252525"/>
@@ -41316,8 +41319,8 @@
           <w:bCs w:val="0"/>
         </w:rPr>
       </w:pPr>
-      <w:bookmarkStart w:id="44" w:name="_bookmark56"/>
-      <w:bookmarkEnd w:id="44"/>
+      <w:bookmarkStart w:id="45" w:name="_bookmark56"/>
+      <w:bookmarkEnd w:id="45"/>
       <w:r>
         <w:rPr>
           <w:b w:val="0"/>
@@ -41479,8 +41482,8 @@
         </w:rPr>
         <w:t xml:space="preserve">Business risks: </w:t>
       </w:r>
-      <w:bookmarkStart w:id="45" w:name="_bookmark57"/>
-      <w:bookmarkEnd w:id="45"/>
+      <w:bookmarkStart w:id="46" w:name="_bookmark57"/>
+      <w:bookmarkEnd w:id="46"/>
       <w:r>
         <w:rPr>
           <w:color w:val="252525"/>
@@ -44555,8 +44558,8 @@
         <w:pStyle w:val="Heading1"/>
         <w:ind w:left="530" w:right="831"/>
       </w:pPr>
-      <w:bookmarkStart w:id="46" w:name="_bookmark58"/>
-      <w:bookmarkEnd w:id="46"/>
+      <w:bookmarkStart w:id="47" w:name="_bookmark58"/>
+      <w:bookmarkEnd w:id="47"/>
       <w:r>
         <w:t>Chapter 6: Analysis Modeling</w:t>
       </w:r>
@@ -44584,8 +44587,8 @@
           <w:szCs w:val="24"/>
         </w:rPr>
       </w:pPr>
-      <w:bookmarkStart w:id="47" w:name="_bookmark59"/>
-      <w:bookmarkEnd w:id="47"/>
+      <w:bookmarkStart w:id="48" w:name="_bookmark59"/>
+      <w:bookmarkEnd w:id="48"/>
       <w:r>
         <w:rPr>
           <w:b w:val="0"/>
@@ -45101,8 +45104,8 @@
         <w:ind w:left="0"/>
         <w:jc w:val="both"/>
       </w:pPr>
-      <w:bookmarkStart w:id="48" w:name="_bookmark61"/>
-      <w:bookmarkEnd w:id="48"/>
+      <w:bookmarkStart w:id="49" w:name="_bookmark61"/>
+      <w:bookmarkEnd w:id="49"/>
       <w:r>
         <w:lastRenderedPageBreak/>
         <w:t>6.3 Swim Lane Diagram</w:t>
@@ -45438,8 +45441,8 @@
         <w:pStyle w:val="Heading1"/>
         <w:ind w:left="530" w:right="804"/>
       </w:pPr>
-      <w:bookmarkStart w:id="49" w:name="_bookmark62"/>
-      <w:bookmarkEnd w:id="49"/>
+      <w:bookmarkStart w:id="50" w:name="_bookmark62"/>
+      <w:bookmarkEnd w:id="50"/>
       <w:r>
         <w:t>Chapter 7: Designing</w:t>
       </w:r>
@@ -45464,8 +45467,8 @@
           <w:szCs w:val="28"/>
         </w:rPr>
       </w:pPr>
-      <w:bookmarkStart w:id="50" w:name="_bookmark63"/>
-      <w:bookmarkEnd w:id="50"/>
+      <w:bookmarkStart w:id="51" w:name="_bookmark63"/>
+      <w:bookmarkEnd w:id="51"/>
       <w:r>
         <w:rPr>
           <w:sz w:val="28"/>
@@ -46423,8 +46426,8 @@
         <w:spacing w:line="360" w:lineRule="auto"/>
         <w:jc w:val="both"/>
       </w:pPr>
-      <w:bookmarkStart w:id="51" w:name="_bookmark64"/>
-      <w:bookmarkEnd w:id="51"/>
+      <w:bookmarkStart w:id="52" w:name="_bookmark64"/>
+      <w:bookmarkEnd w:id="52"/>
       <w:r>
         <w:lastRenderedPageBreak/>
         <w:t>7.2 Data Flow Diagram</w:t>
@@ -46707,8 +46710,8 @@
         <w:spacing w:line="360" w:lineRule="auto"/>
         <w:ind w:left="0" w:right="418"/>
       </w:pPr>
-      <w:bookmarkStart w:id="52" w:name="_bookmark65"/>
-      <w:bookmarkEnd w:id="52"/>
+      <w:bookmarkStart w:id="53" w:name="_bookmark65"/>
+      <w:bookmarkEnd w:id="53"/>
       <w:r>
         <w:t>7.3 Database Design</w:t>
       </w:r>
@@ -46719,8 +46722,8 @@
         <w:spacing w:line="360" w:lineRule="auto"/>
         <w:jc w:val="both"/>
       </w:pPr>
-      <w:bookmarkStart w:id="53" w:name="_bookmark66"/>
-      <w:bookmarkEnd w:id="53"/>
+      <w:bookmarkStart w:id="54" w:name="_bookmark66"/>
+      <w:bookmarkEnd w:id="54"/>
       <w:r>
         <w:t xml:space="preserve">A database is an organized collection of data. A relational database, more restrictively, is a collection of schemas, tables, queries, reports, views, and other elements. Database designers typically organize the data to model aspects of reality in a way that supports processes requiring information, such as (for example) modeling the availability of rooms in hotels in a way that supports finding a hotel with vacancies. </w:t>
       </w:r>
@@ -47407,8 +47410,8 @@
           <w:cols w:space="720"/>
         </w:sectPr>
       </w:pPr>
-      <w:bookmarkStart w:id="54" w:name="_bookmark67"/>
-      <w:bookmarkEnd w:id="54"/>
+      <w:bookmarkStart w:id="55" w:name="_bookmark67"/>
+      <w:bookmarkEnd w:id="55"/>
       <w:r>
         <w:t>Chapter 8: Quality Assurance and Testing</w:t>
       </w:r>
@@ -47420,8 +47423,8 @@
         <w:ind w:left="0" w:right="418"/>
         <w:jc w:val="both"/>
       </w:pPr>
-      <w:bookmarkStart w:id="55" w:name="_bookmark68"/>
-      <w:bookmarkEnd w:id="55"/>
+      <w:bookmarkStart w:id="56" w:name="_bookmark68"/>
+      <w:bookmarkEnd w:id="56"/>
       <w:r>
         <w:lastRenderedPageBreak/>
         <w:t>8.1 System Quality Management</w:t>
@@ -48103,8 +48106,8 @@
         <w:ind w:left="418" w:right="418"/>
         <w:jc w:val="both"/>
       </w:pPr>
-      <w:bookmarkStart w:id="56" w:name="_bookmark70"/>
-      <w:bookmarkEnd w:id="56"/>
+      <w:bookmarkStart w:id="57" w:name="_bookmark70"/>
+      <w:bookmarkEnd w:id="57"/>
       <w:r>
         <w:t>8.1.2 Quality Assurance Matrix</w:t>
       </w:r>
@@ -48122,8 +48125,8 @@
           <w:szCs w:val="24"/>
         </w:rPr>
       </w:pPr>
-      <w:bookmarkStart w:id="57" w:name="_bookmark71"/>
-      <w:bookmarkEnd w:id="57"/>
+      <w:bookmarkStart w:id="58" w:name="_bookmark71"/>
+      <w:bookmarkEnd w:id="58"/>
       <w:r>
         <w:rPr>
           <w:b w:val="0"/>
@@ -48427,8 +48430,8 @@
           <w:szCs w:val="24"/>
         </w:rPr>
       </w:pPr>
-      <w:bookmarkStart w:id="58" w:name="_bookmark74"/>
-      <w:bookmarkEnd w:id="58"/>
+      <w:bookmarkStart w:id="59" w:name="_bookmark74"/>
+      <w:bookmarkEnd w:id="59"/>
       <w:r>
         <w:rPr>
           <w:b w:val="0"/>
@@ -48841,8 +48844,8 @@
           <w:szCs w:val="26"/>
         </w:rPr>
       </w:pPr>
-      <w:bookmarkStart w:id="59" w:name="_bookmark73"/>
-      <w:bookmarkEnd w:id="59"/>
+      <w:bookmarkStart w:id="60" w:name="_bookmark73"/>
+      <w:bookmarkEnd w:id="60"/>
       <w:r>
         <w:rPr>
           <w:sz w:val="24"/>
@@ -50219,8 +50222,8 @@
         <w:pStyle w:val="Heading1"/>
         <w:ind w:left="530" w:right="832"/>
       </w:pPr>
-      <w:bookmarkStart w:id="60" w:name="_bookmark75"/>
-      <w:bookmarkEnd w:id="60"/>
+      <w:bookmarkStart w:id="61" w:name="_bookmark75"/>
+      <w:bookmarkEnd w:id="61"/>
       <w:r>
         <w:t>Chapter 9: Conclusion</w:t>
       </w:r>
@@ -50242,8 +50245,8 @@
         <w:ind w:right="418"/>
         <w:jc w:val="both"/>
       </w:pPr>
-      <w:bookmarkStart w:id="61" w:name="_bookmark76"/>
-      <w:bookmarkEnd w:id="61"/>
+      <w:bookmarkStart w:id="62" w:name="_bookmark76"/>
+      <w:bookmarkEnd w:id="62"/>
       <w:r>
         <w:lastRenderedPageBreak/>
         <w:t>9.1 Preface</w:t>
@@ -50263,8 +50266,8 @@
           <w:szCs w:val="24"/>
         </w:rPr>
       </w:pPr>
-      <w:bookmarkStart w:id="62" w:name="_bookmark77"/>
-      <w:bookmarkEnd w:id="62"/>
+      <w:bookmarkStart w:id="63" w:name="_bookmark77"/>
+      <w:bookmarkEnd w:id="63"/>
       <w:r>
         <w:rPr>
           <w:color w:val="252525"/>
@@ -50707,9 +50710,9 @@
       <w:pPr>
         <w:pStyle w:val="Heading2"/>
       </w:pPr>
-      <w:bookmarkStart w:id="63" w:name="_bookmark78"/>
-      <w:bookmarkStart w:id="64" w:name="_Toc12186"/>
-      <w:bookmarkEnd w:id="63"/>
+      <w:bookmarkStart w:id="64" w:name="_bookmark78"/>
+      <w:bookmarkStart w:id="65" w:name="_Toc12186"/>
+      <w:bookmarkEnd w:id="64"/>
       <w:r>
         <w:lastRenderedPageBreak/>
         <w:t xml:space="preserve">                                                  </w:t>
@@ -50717,7 +50720,7 @@
       <w:r>
         <w:t>References</w:t>
       </w:r>
-      <w:bookmarkEnd w:id="64"/>
+      <w:bookmarkEnd w:id="65"/>
     </w:p>
     <w:p/>
     <w:p>
@@ -50906,8 +50909,6 @@
         </w:rPr>
         <w:t>[Online]</w:t>
       </w:r>
-      <w:bookmarkStart w:id="65" w:name="_GoBack"/>
-      <w:bookmarkEnd w:id="65"/>
     </w:p>
     <w:p>
       <w:pPr>
@@ -51350,7 +51351,7 @@
         </w:rPr>
         <w:t xml:space="preserve">Available at: </w:t>
       </w:r>
-      <w:hyperlink r:id="rId67" w:history="1">
+      <w:hyperlink r:id="rId67" w:anchor="authors" w:history="1">
         <w:r>
           <w:rPr>
             <w:rStyle w:val="Hyperlink"/>
@@ -52172,6 +52173,7 @@
                           <w:sdtPr>
                             <w:id w:val="-1265380611"/>
                           </w:sdtPr>
+                          <w:sdtEndPr/>
                           <w:sdtContent>
                             <w:p>
                               <w:pPr>
@@ -52191,7 +52193,7 @@
                                 <w:rPr>
                                   <w:noProof/>
                                 </w:rPr>
-                                <w:t>36</w:t>
+                                <w:t>33</w:t>
                               </w:r>
                               <w:r>
                                 <w:fldChar w:fldCharType="end"/>
@@ -52224,6 +52226,7 @@
                     <w:sdtPr>
                       <w:id w:val="-1265380611"/>
                     </w:sdtPr>
+                    <w:sdtEndPr/>
                     <w:sdtContent>
                       <w:p>
                         <w:pPr>
@@ -52243,7 +52246,7 @@
                           <w:rPr>
                             <w:noProof/>
                           </w:rPr>
-                          <w:t>36</w:t>
+                          <w:t>33</w:t>
                         </w:r>
                         <w:r>
                           <w:fldChar w:fldCharType="end"/>
@@ -52357,6 +52360,7 @@
                           <w:sdtPr>
                             <w:id w:val="-1473060069"/>
                           </w:sdtPr>
+                          <w:sdtEndPr/>
                           <w:sdtContent>
                             <w:p>
                               <w:pPr>
@@ -52376,7 +52380,7 @@
                                 <w:rPr>
                                   <w:noProof/>
                                 </w:rPr>
-                                <w:t>43</w:t>
+                                <w:t>42</w:t>
                               </w:r>
                               <w:r>
                                 <w:fldChar w:fldCharType="end"/>
@@ -52409,6 +52413,7 @@
                     <w:sdtPr>
                       <w:id w:val="-1473060069"/>
                     </w:sdtPr>
+                    <w:sdtEndPr/>
                     <w:sdtContent>
                       <w:p>
                         <w:pPr>
@@ -52428,7 +52433,7 @@
                           <w:rPr>
                             <w:noProof/>
                           </w:rPr>
-                          <w:t>43</w:t>
+                          <w:t>42</w:t>
                         </w:r>
                         <w:r>
                           <w:fldChar w:fldCharType="end"/>
@@ -52542,6 +52547,7 @@
                           <w:sdtPr>
                             <w:id w:val="-1843920595"/>
                           </w:sdtPr>
+                          <w:sdtEndPr/>
                           <w:sdtContent>
                             <w:p>
                               <w:pPr>
@@ -52561,7 +52567,7 @@
                                 <w:rPr>
                                   <w:noProof/>
                                 </w:rPr>
-                                <w:t>49</w:t>
+                                <w:t>45</w:t>
                               </w:r>
                               <w:r>
                                 <w:fldChar w:fldCharType="end"/>
@@ -52594,6 +52600,7 @@
                     <w:sdtPr>
                       <w:id w:val="-1843920595"/>
                     </w:sdtPr>
+                    <w:sdtEndPr/>
                     <w:sdtContent>
                       <w:p>
                         <w:pPr>
@@ -52613,7 +52620,7 @@
                           <w:rPr>
                             <w:noProof/>
                           </w:rPr>
-                          <w:t>49</w:t>
+                          <w:t>45</w:t>
                         </w:r>
                         <w:r>
                           <w:fldChar w:fldCharType="end"/>
@@ -52727,6 +52734,7 @@
                           <w:sdtPr>
                             <w:id w:val="72013896"/>
                           </w:sdtPr>
+                          <w:sdtEndPr/>
                           <w:sdtContent>
                             <w:p>
                               <w:pPr>
@@ -52746,7 +52754,7 @@
                                 <w:rPr>
                                   <w:noProof/>
                                 </w:rPr>
-                                <w:t>59</w:t>
+                                <w:t>51</w:t>
                               </w:r>
                               <w:r>
                                 <w:fldChar w:fldCharType="end"/>
@@ -52779,6 +52787,7 @@
                     <w:sdtPr>
                       <w:id w:val="72013896"/>
                     </w:sdtPr>
+                    <w:sdtEndPr/>
                     <w:sdtContent>
                       <w:p>
                         <w:pPr>
@@ -52798,7 +52807,7 @@
                           <w:rPr>
                             <w:noProof/>
                           </w:rPr>
-                          <w:t>59</w:t>
+                          <w:t>51</w:t>
                         </w:r>
                         <w:r>
                           <w:fldChar w:fldCharType="end"/>
@@ -52912,6 +52921,7 @@
                           <w:sdtPr>
                             <w:id w:val="1814761878"/>
                           </w:sdtPr>
+                          <w:sdtEndPr/>
                           <w:sdtContent>
                             <w:p>
                               <w:pPr>
@@ -52931,7 +52941,7 @@
                                 <w:rPr>
                                   <w:noProof/>
                                 </w:rPr>
-                                <w:t>63</w:t>
+                                <w:t>61</w:t>
                               </w:r>
                               <w:r>
                                 <w:fldChar w:fldCharType="end"/>
@@ -52964,6 +52974,7 @@
                     <w:sdtPr>
                       <w:id w:val="1814761878"/>
                     </w:sdtPr>
+                    <w:sdtEndPr/>
                     <w:sdtContent>
                       <w:p>
                         <w:pPr>
@@ -52983,7 +52994,7 @@
                           <w:rPr>
                             <w:noProof/>
                           </w:rPr>
-                          <w:t>63</w:t>
+                          <w:t>61</w:t>
                         </w:r>
                         <w:r>
                           <w:fldChar w:fldCharType="end"/>
@@ -53107,6 +53118,7 @@
                           <w:sdtPr>
                             <w:id w:val="-1689510680"/>
                           </w:sdtPr>
+                          <w:sdtEndPr/>
                           <w:sdtContent>
                             <w:p>
                               <w:pPr>
@@ -53159,6 +53171,7 @@
                     <w:sdtPr>
                       <w:id w:val="-1689510680"/>
                     </w:sdtPr>
+                    <w:sdtEndPr/>
                     <w:sdtContent>
                       <w:p>
                         <w:pPr>
@@ -53292,6 +53305,7 @@
                           <w:sdtPr>
                             <w:id w:val="690042430"/>
                           </w:sdtPr>
+                          <w:sdtEndPr/>
                           <w:sdtContent>
                             <w:p>
                               <w:pPr>
@@ -53311,7 +53325,7 @@
                                 <w:rPr>
                                   <w:noProof/>
                                 </w:rPr>
-                                <w:t>67</w:t>
+                                <w:t>66</w:t>
                               </w:r>
                               <w:r>
                                 <w:fldChar w:fldCharType="end"/>
@@ -53344,6 +53358,7 @@
                     <w:sdtPr>
                       <w:id w:val="690042430"/>
                     </w:sdtPr>
+                    <w:sdtEndPr/>
                     <w:sdtContent>
                       <w:p>
                         <w:pPr>
@@ -53363,7 +53378,7 @@
                           <w:rPr>
                             <w:noProof/>
                           </w:rPr>
-                          <w:t>67</w:t>
+                          <w:t>66</w:t>
                         </w:r>
                         <w:r>
                           <w:fldChar w:fldCharType="end"/>
@@ -53457,6 +53472,7 @@
                           <w:sdtPr>
                             <w:id w:val="1085427713"/>
                           </w:sdtPr>
+                          <w:sdtEndPr/>
                           <w:sdtContent>
                             <w:p>
                               <w:pPr>
@@ -53509,6 +53525,7 @@
                     <w:sdtPr>
                       <w:id w:val="1085427713"/>
                     </w:sdtPr>
+                    <w:sdtEndPr/>
                     <w:sdtContent>
                       <w:p>
                         <w:pPr>
@@ -54161,7 +54178,7 @@
                             <w:rPr>
                               <w:noProof/>
                             </w:rPr>
-                            <w:t>31</w:t>
+                            <w:t>29</w:t>
                           </w:r>
                           <w:r>
                             <w:fldChar w:fldCharType="end"/>
@@ -54211,7 +54228,7 @@
                       <w:rPr>
                         <w:noProof/>
                       </w:rPr>
-                      <w:t>31</w:t>
+                      <w:t>29</w:t>
                     </w:r>
                     <w:r>
                       <w:fldChar w:fldCharType="end"/>
@@ -61799,7 +61816,7 @@
 </file>
 
 <file path=customXml/itemProps2.xml><?xml version="1.0" encoding="utf-8"?>
-<ds:datastoreItem xmlns:ds="http://schemas.openxmlformats.org/officeDocument/2006/customXml" ds:itemID="{B4FD7368-1182-4DE3-B323-6A5FC1530B09}">
+<ds:datastoreItem xmlns:ds="http://schemas.openxmlformats.org/officeDocument/2006/customXml" ds:itemID="{BA9C88EA-7B63-4D67-8DE7-740B45B2459F}">
   <ds:schemaRefs>
     <ds:schemaRef ds:uri="http://schemas.openxmlformats.org/officeDocument/2006/bibliography"/>
   </ds:schemaRefs>

</xml_diff>